<commit_message>
Last report modification with signing
</commit_message>
<xml_diff>
--- a/Reports/Lab06_AI.docx
+++ b/Reports/Lab06_AI.docx
@@ -187,89 +187,11 @@
         </w:rPr>
         <w:t>“</w:t>
       </w:r>
-      <w:proofErr w:type="spellStart"/>
-      <w:r>
-        <w:rPr>
-          <w:i/>
-        </w:rPr>
-        <w:t>Розробка</w:t>
-      </w:r>
-      <w:proofErr w:type="spellEnd"/>
-      <w:r>
-        <w:rPr>
-          <w:i/>
-        </w:rPr>
-        <w:t xml:space="preserve"> </w:t>
-      </w:r>
-      <w:proofErr w:type="spellStart"/>
-      <w:r>
-        <w:rPr>
-          <w:i/>
-        </w:rPr>
-        <w:t>та</w:t>
-      </w:r>
-      <w:proofErr w:type="spellEnd"/>
-      <w:r>
-        <w:rPr>
-          <w:i/>
-        </w:rPr>
-        <w:t xml:space="preserve"> </w:t>
-      </w:r>
-      <w:proofErr w:type="spellStart"/>
-      <w:r>
-        <w:rPr>
-          <w:i/>
-        </w:rPr>
-        <w:t>оцінка</w:t>
-      </w:r>
-      <w:proofErr w:type="spellEnd"/>
-      <w:r>
-        <w:rPr>
-          <w:i/>
-        </w:rPr>
-        <w:t xml:space="preserve"> </w:t>
-      </w:r>
-      <w:proofErr w:type="spellStart"/>
-      <w:r>
-        <w:rPr>
-          <w:i/>
-        </w:rPr>
-        <w:t>систем</w:t>
-      </w:r>
-      <w:proofErr w:type="spellEnd"/>
-      <w:r>
-        <w:rPr>
-          <w:i/>
-        </w:rPr>
-        <w:t xml:space="preserve"> </w:t>
-      </w:r>
-      <w:proofErr w:type="spellStart"/>
-      <w:r>
-        <w:rPr>
-          <w:i/>
-        </w:rPr>
-        <w:t>пошуково-доповненої</w:t>
-      </w:r>
-      <w:proofErr w:type="spellEnd"/>
-      <w:r>
-        <w:rPr>
-          <w:i/>
-        </w:rPr>
-        <w:t xml:space="preserve"> </w:t>
-      </w:r>
-      <w:proofErr w:type="spellStart"/>
-      <w:r>
-        <w:rPr>
-          <w:i/>
-        </w:rPr>
-        <w:t>генерації</w:t>
-      </w:r>
-      <w:proofErr w:type="spellEnd"/>
-      <w:r>
-        <w:rPr>
-          <w:i/>
-        </w:rPr>
-        <w:t xml:space="preserve"> (RAG).</w:t>
+      <w:r>
+        <w:rPr>
+          <w:i/>
+        </w:rPr>
+        <w:t>Розробка та оцінка систем пошуково-доповненої генерації (RAG).</w:t>
       </w:r>
       <w:r>
         <w:rPr>
@@ -356,14 +278,12 @@
           <w:lang w:val="uk-UA"/>
         </w:rPr>
       </w:pPr>
-      <w:proofErr w:type="spellStart"/>
       <w:r>
         <w:rPr>
           <w:lang w:val="uk-UA"/>
         </w:rPr>
         <w:t>асис</w:t>
       </w:r>
-      <w:proofErr w:type="spellEnd"/>
       <w:r>
         <w:rPr>
           <w:lang w:val="uk-UA"/>
@@ -380,23 +300,13 @@
           <w:lang w:val="uk-UA"/>
         </w:rPr>
       </w:pPr>
-      <w:proofErr w:type="spellStart"/>
       <w:r>
         <w:rPr>
           <w:bCs/>
           <w:szCs w:val="28"/>
           <w:lang w:val="uk-UA"/>
         </w:rPr>
-        <w:t>Бауск</w:t>
-      </w:r>
-      <w:proofErr w:type="spellEnd"/>
-      <w:r>
-        <w:rPr>
-          <w:bCs/>
-          <w:szCs w:val="28"/>
-          <w:lang w:val="uk-UA"/>
-        </w:rPr>
-        <w:t xml:space="preserve"> О. Є.</w:t>
+        <w:t>Бауск О. Є.</w:t>
       </w:r>
       <w:r>
         <w:rPr>
@@ -514,23 +424,13 @@
           <w:lang w:val="uk-UA"/>
         </w:rPr>
       </w:pPr>
-      <w:proofErr w:type="spellStart"/>
       <w:r>
         <w:rPr>
           <w:bCs/>
           <w:szCs w:val="28"/>
           <w:lang w:val="uk-UA"/>
         </w:rPr>
-        <w:t>Бауск</w:t>
-      </w:r>
-      <w:proofErr w:type="spellEnd"/>
-      <w:r>
-        <w:rPr>
-          <w:bCs/>
-          <w:szCs w:val="28"/>
-          <w:lang w:val="uk-UA"/>
-        </w:rPr>
-        <w:t xml:space="preserve"> О. Є.</w:t>
+        <w:t>Бауск О. Є.</w:t>
       </w:r>
     </w:p>
     <w:p>
@@ -670,53 +570,8 @@
         </w:rPr>
         <w:t xml:space="preserve"> </w:t>
       </w:r>
-      <w:proofErr w:type="spellStart"/>
-      <w:r>
-        <w:t>Розробка</w:t>
-      </w:r>
-      <w:proofErr w:type="spellEnd"/>
-      <w:r>
-        <w:t xml:space="preserve"> </w:t>
-      </w:r>
-      <w:proofErr w:type="spellStart"/>
-      <w:r>
-        <w:t>та</w:t>
-      </w:r>
-      <w:proofErr w:type="spellEnd"/>
-      <w:r>
-        <w:t xml:space="preserve"> </w:t>
-      </w:r>
-      <w:proofErr w:type="spellStart"/>
-      <w:r>
-        <w:t>оцінка</w:t>
-      </w:r>
-      <w:proofErr w:type="spellEnd"/>
-      <w:r>
-        <w:t xml:space="preserve"> </w:t>
-      </w:r>
-      <w:proofErr w:type="spellStart"/>
-      <w:r>
-        <w:t>систем</w:t>
-      </w:r>
-      <w:proofErr w:type="spellEnd"/>
-      <w:r>
-        <w:t xml:space="preserve"> </w:t>
-      </w:r>
-      <w:proofErr w:type="spellStart"/>
-      <w:r>
-        <w:t>пошуково-доповненої</w:t>
-      </w:r>
-      <w:proofErr w:type="spellEnd"/>
-      <w:r>
-        <w:t xml:space="preserve"> </w:t>
-      </w:r>
-      <w:proofErr w:type="spellStart"/>
-      <w:r>
-        <w:t>генерації</w:t>
-      </w:r>
-      <w:proofErr w:type="spellEnd"/>
-      <w:r>
-        <w:t xml:space="preserve"> (RAG).</w:t>
+      <w:r>
+        <w:t>Розробка та оцінка систем пошуково-доповненої генерації (RAG).</w:t>
       </w:r>
     </w:p>
     <w:p>
@@ -740,293 +595,8 @@
         </w:rPr>
         <w:t xml:space="preserve"> </w:t>
       </w:r>
-      <w:proofErr w:type="spellStart"/>
-      <w:r>
-        <w:t>Набути</w:t>
-      </w:r>
-      <w:proofErr w:type="spellEnd"/>
-      <w:r>
-        <w:t xml:space="preserve"> </w:t>
-      </w:r>
-      <w:proofErr w:type="spellStart"/>
-      <w:r>
-        <w:t>практичних</w:t>
-      </w:r>
-      <w:proofErr w:type="spellEnd"/>
-      <w:r>
-        <w:t xml:space="preserve"> </w:t>
-      </w:r>
-      <w:proofErr w:type="spellStart"/>
-      <w:r>
-        <w:t>навичок</w:t>
-      </w:r>
-      <w:proofErr w:type="spellEnd"/>
-      <w:r>
-        <w:t xml:space="preserve"> </w:t>
-      </w:r>
-      <w:proofErr w:type="spellStart"/>
-      <w:r>
-        <w:t>побудови</w:t>
-      </w:r>
-      <w:proofErr w:type="spellEnd"/>
-      <w:r>
-        <w:t xml:space="preserve"> </w:t>
-      </w:r>
-      <w:proofErr w:type="spellStart"/>
-      <w:r>
-        <w:t>повного</w:t>
-      </w:r>
-      <w:proofErr w:type="spellEnd"/>
-      <w:r>
-        <w:t xml:space="preserve"> </w:t>
-      </w:r>
-      <w:proofErr w:type="spellStart"/>
-      <w:r>
-        <w:t>конвеєра</w:t>
-      </w:r>
-      <w:proofErr w:type="spellEnd"/>
-      <w:r>
-        <w:t xml:space="preserve"> </w:t>
-      </w:r>
-      <w:proofErr w:type="spellStart"/>
-      <w:r>
-        <w:t>Пошуково-Доповненої</w:t>
-      </w:r>
-      <w:proofErr w:type="spellEnd"/>
-      <w:r>
-        <w:t xml:space="preserve"> </w:t>
-      </w:r>
-      <w:proofErr w:type="spellStart"/>
-      <w:r>
-        <w:t>Генерації</w:t>
-      </w:r>
-      <w:proofErr w:type="spellEnd"/>
-      <w:r>
-        <w:t xml:space="preserve"> (Retrieval-Augmented Generation, RAG) з </w:t>
-      </w:r>
-      <w:proofErr w:type="spellStart"/>
-      <w:r>
-        <w:t>нуля</w:t>
-      </w:r>
-      <w:proofErr w:type="spellEnd"/>
-      <w:r>
-        <w:t xml:space="preserve">, </w:t>
-      </w:r>
-      <w:proofErr w:type="spellStart"/>
-      <w:r>
-        <w:t>що</w:t>
-      </w:r>
-      <w:proofErr w:type="spellEnd"/>
-      <w:r>
-        <w:t xml:space="preserve"> </w:t>
-      </w:r>
-      <w:proofErr w:type="spellStart"/>
-      <w:r>
-        <w:t>працює</w:t>
-      </w:r>
-      <w:proofErr w:type="spellEnd"/>
-      <w:r>
-        <w:t xml:space="preserve"> </w:t>
-      </w:r>
-      <w:proofErr w:type="spellStart"/>
-      <w:r>
-        <w:t>локально</w:t>
-      </w:r>
-      <w:proofErr w:type="spellEnd"/>
-      <w:r>
-        <w:t xml:space="preserve">. </w:t>
-      </w:r>
-      <w:proofErr w:type="spellStart"/>
-      <w:r>
-        <w:t>Дослідити</w:t>
-      </w:r>
-      <w:proofErr w:type="spellEnd"/>
-      <w:r>
-        <w:t xml:space="preserve"> </w:t>
-      </w:r>
-      <w:proofErr w:type="spellStart"/>
-      <w:r>
-        <w:t>процес</w:t>
-      </w:r>
-      <w:proofErr w:type="spellEnd"/>
-      <w:r>
-        <w:t xml:space="preserve"> </w:t>
-      </w:r>
-      <w:proofErr w:type="spellStart"/>
-      <w:r>
-        <w:t>обробки</w:t>
-      </w:r>
-      <w:proofErr w:type="spellEnd"/>
-      <w:r>
-        <w:t xml:space="preserve"> </w:t>
-      </w:r>
-      <w:proofErr w:type="spellStart"/>
-      <w:r>
-        <w:t>документів</w:t>
-      </w:r>
-      <w:proofErr w:type="spellEnd"/>
-      <w:r>
-        <w:t xml:space="preserve"> (PDF), </w:t>
-      </w:r>
-      <w:proofErr w:type="spellStart"/>
-      <w:r>
-        <w:t>створення</w:t>
-      </w:r>
-      <w:proofErr w:type="spellEnd"/>
-      <w:r>
-        <w:t xml:space="preserve"> </w:t>
-      </w:r>
-      <w:proofErr w:type="spellStart"/>
-      <w:r>
-        <w:t>текстових</w:t>
-      </w:r>
-      <w:proofErr w:type="spellEnd"/>
-      <w:r>
-        <w:t xml:space="preserve"> </w:t>
-      </w:r>
-      <w:proofErr w:type="spellStart"/>
-      <w:r>
-        <w:t>ембедингів</w:t>
-      </w:r>
-      <w:proofErr w:type="spellEnd"/>
-      <w:r>
-        <w:t xml:space="preserve">, </w:t>
-      </w:r>
-      <w:proofErr w:type="spellStart"/>
-      <w:r>
-        <w:t>реалізації</w:t>
-      </w:r>
-      <w:proofErr w:type="spellEnd"/>
-      <w:r>
-        <w:t xml:space="preserve"> </w:t>
-      </w:r>
-      <w:proofErr w:type="spellStart"/>
-      <w:r>
-        <w:t>семантичного</w:t>
-      </w:r>
-      <w:proofErr w:type="spellEnd"/>
-      <w:r>
-        <w:t xml:space="preserve"> </w:t>
-      </w:r>
-      <w:proofErr w:type="spellStart"/>
-      <w:r>
-        <w:t>пошуку</w:t>
-      </w:r>
-      <w:proofErr w:type="spellEnd"/>
-      <w:r>
-        <w:t xml:space="preserve"> </w:t>
-      </w:r>
-      <w:proofErr w:type="spellStart"/>
-      <w:r>
-        <w:t>та</w:t>
-      </w:r>
-      <w:proofErr w:type="spellEnd"/>
-      <w:r>
-        <w:t xml:space="preserve"> </w:t>
-      </w:r>
-      <w:proofErr w:type="spellStart"/>
-      <w:r>
-        <w:t>використання</w:t>
-      </w:r>
-      <w:proofErr w:type="spellEnd"/>
-      <w:r>
-        <w:t xml:space="preserve"> </w:t>
-      </w:r>
-      <w:proofErr w:type="spellStart"/>
-      <w:r>
-        <w:t>великої</w:t>
-      </w:r>
-      <w:proofErr w:type="spellEnd"/>
-      <w:r>
-        <w:t xml:space="preserve"> </w:t>
-      </w:r>
-      <w:proofErr w:type="spellStart"/>
-      <w:r>
-        <w:t>мовної</w:t>
-      </w:r>
-      <w:proofErr w:type="spellEnd"/>
-      <w:r>
-        <w:t xml:space="preserve"> </w:t>
-      </w:r>
-      <w:proofErr w:type="spellStart"/>
-      <w:r>
-        <w:t>моделі</w:t>
-      </w:r>
-      <w:proofErr w:type="spellEnd"/>
-      <w:r>
-        <w:t xml:space="preserve"> (LLM) </w:t>
-      </w:r>
-      <w:proofErr w:type="spellStart"/>
-      <w:r>
-        <w:t>для</w:t>
-      </w:r>
-      <w:proofErr w:type="spellEnd"/>
-      <w:r>
-        <w:t xml:space="preserve"> </w:t>
-      </w:r>
-      <w:proofErr w:type="spellStart"/>
-      <w:r>
-        <w:t>генерації</w:t>
-      </w:r>
-      <w:proofErr w:type="spellEnd"/>
-      <w:r>
-        <w:t xml:space="preserve"> </w:t>
-      </w:r>
-      <w:proofErr w:type="spellStart"/>
-      <w:r>
-        <w:t>відповідей</w:t>
-      </w:r>
-      <w:proofErr w:type="spellEnd"/>
-      <w:r>
-        <w:t xml:space="preserve"> </w:t>
-      </w:r>
-      <w:proofErr w:type="spellStart"/>
-      <w:r>
-        <w:t>на</w:t>
-      </w:r>
-      <w:proofErr w:type="spellEnd"/>
-      <w:r>
-        <w:t xml:space="preserve"> </w:t>
-      </w:r>
-      <w:proofErr w:type="spellStart"/>
-      <w:r>
-        <w:t>запити</w:t>
-      </w:r>
-      <w:proofErr w:type="spellEnd"/>
-      <w:r>
-        <w:t xml:space="preserve"> </w:t>
-      </w:r>
-      <w:proofErr w:type="spellStart"/>
-      <w:r>
-        <w:t>на</w:t>
-      </w:r>
-      <w:proofErr w:type="spellEnd"/>
-      <w:r>
-        <w:t xml:space="preserve"> </w:t>
-      </w:r>
-      <w:proofErr w:type="spellStart"/>
-      <w:r>
-        <w:t>основі</w:t>
-      </w:r>
-      <w:proofErr w:type="spellEnd"/>
-      <w:r>
-        <w:t xml:space="preserve"> </w:t>
-      </w:r>
-      <w:proofErr w:type="spellStart"/>
-      <w:r>
-        <w:t>знайденого</w:t>
-      </w:r>
-      <w:proofErr w:type="spellEnd"/>
-      <w:r>
-        <w:t xml:space="preserve"> </w:t>
-      </w:r>
-      <w:proofErr w:type="spellStart"/>
-      <w:r>
-        <w:t>контексту</w:t>
-      </w:r>
-      <w:proofErr w:type="spellEnd"/>
-      <w:r>
-        <w:t>.</w:t>
+      <w:r>
+        <w:t>Набути практичних навичок побудови повного конвеєра Пошуково-Доповненої Генерації (Retrieval-Augmented Generation, RAG) з нуля, що працює локально. Дослідити процес обробки документів (PDF), створення текстових ембедингів, реалізації семантичного пошуку та використання великої мовної моделі (LLM) для генерації відповідей на запити на основі знайденого контексту.</w:t>
       </w:r>
     </w:p>
     <w:p>
@@ -1083,21 +653,12 @@
         </w:rPr>
         <w:t xml:space="preserve">Розгортання </w:t>
       </w:r>
-      <w:proofErr w:type="spellStart"/>
       <w:r>
         <w:rPr>
           <w:b/>
           <w:bCs/>
         </w:rPr>
-        <w:t>Jupyter</w:t>
-      </w:r>
-      <w:proofErr w:type="spellEnd"/>
-      <w:r>
-        <w:rPr>
-          <w:b/>
-          <w:bCs/>
-        </w:rPr>
-        <w:t xml:space="preserve"> notebook </w:t>
+        <w:t xml:space="preserve">Jupyter notebook </w:t>
       </w:r>
       <w:r>
         <w:rPr>
@@ -1282,13 +843,8 @@
         </w:rPr>
         <w:t xml:space="preserve"> Запускаємо </w:t>
       </w:r>
-      <w:proofErr w:type="spellStart"/>
-      <w:r>
-        <w:t>Powershell</w:t>
-      </w:r>
-      <w:proofErr w:type="spellEnd"/>
-      <w:r>
-        <w:t xml:space="preserve"> </w:t>
+      <w:r>
+        <w:t xml:space="preserve">Powershell </w:t>
       </w:r>
       <w:r>
         <w:rPr>
@@ -1331,7 +887,6 @@
         </w:rPr>
         <w:t>–</w:t>
       </w:r>
-      <w:proofErr w:type="spellStart"/>
       <w:r>
         <w:rPr>
           <w:i/>
@@ -1340,7 +895,6 @@
         </w:rPr>
         <w:t>install</w:t>
       </w:r>
-      <w:proofErr w:type="spellEnd"/>
     </w:p>
     <w:p>
       <w:pPr>
@@ -1568,7 +1122,6 @@
           <w:szCs w:val="28"/>
         </w:rPr>
       </w:pPr>
-      <w:proofErr w:type="spellStart"/>
       <w:r>
         <w:rPr>
           <w:i/>
@@ -1576,149 +1129,8 @@
           <w:sz w:val="28"/>
           <w:szCs w:val="28"/>
         </w:rPr>
-        <w:t>sudo</w:t>
-      </w:r>
-      <w:proofErr w:type="spellEnd"/>
-      <w:r>
-        <w:rPr>
-          <w:i/>
-          <w:iCs/>
-          <w:sz w:val="28"/>
-          <w:szCs w:val="28"/>
-        </w:rPr>
-        <w:t xml:space="preserve"> </w:t>
-      </w:r>
-      <w:proofErr w:type="spellStart"/>
-      <w:r>
-        <w:rPr>
-          <w:i/>
-          <w:iCs/>
-          <w:sz w:val="28"/>
-          <w:szCs w:val="28"/>
-        </w:rPr>
-        <w:t>apt</w:t>
-      </w:r>
-      <w:proofErr w:type="spellEnd"/>
-      <w:r>
-        <w:rPr>
-          <w:i/>
-          <w:iCs/>
-          <w:sz w:val="28"/>
-          <w:szCs w:val="28"/>
-        </w:rPr>
-        <w:t xml:space="preserve"> </w:t>
-      </w:r>
-      <w:proofErr w:type="spellStart"/>
-      <w:r>
-        <w:rPr>
-          <w:i/>
-          <w:iCs/>
-          <w:sz w:val="28"/>
-          <w:szCs w:val="28"/>
-        </w:rPr>
-        <w:t>update</w:t>
-      </w:r>
-      <w:proofErr w:type="spellEnd"/>
-      <w:r>
-        <w:rPr>
-          <w:i/>
-          <w:iCs/>
-          <w:sz w:val="28"/>
-          <w:szCs w:val="28"/>
-        </w:rPr>
-        <w:t xml:space="preserve"> &amp;&amp; </w:t>
-      </w:r>
-      <w:proofErr w:type="spellStart"/>
-      <w:r>
-        <w:rPr>
-          <w:i/>
-          <w:iCs/>
-          <w:sz w:val="28"/>
-          <w:szCs w:val="28"/>
-        </w:rPr>
-        <w:t>sudo</w:t>
-      </w:r>
-      <w:proofErr w:type="spellEnd"/>
-      <w:r>
-        <w:rPr>
-          <w:i/>
-          <w:iCs/>
-          <w:sz w:val="28"/>
-          <w:szCs w:val="28"/>
-        </w:rPr>
-        <w:t xml:space="preserve"> </w:t>
-      </w:r>
-      <w:proofErr w:type="spellStart"/>
-      <w:r>
-        <w:rPr>
-          <w:i/>
-          <w:iCs/>
-          <w:sz w:val="28"/>
-          <w:szCs w:val="28"/>
-        </w:rPr>
-        <w:t>apt</w:t>
-      </w:r>
-      <w:proofErr w:type="spellEnd"/>
-      <w:r>
-        <w:rPr>
-          <w:i/>
-          <w:iCs/>
-          <w:sz w:val="28"/>
-          <w:szCs w:val="28"/>
-        </w:rPr>
-        <w:t xml:space="preserve"> </w:t>
-      </w:r>
-      <w:proofErr w:type="spellStart"/>
-      <w:r>
-        <w:rPr>
-          <w:i/>
-          <w:iCs/>
-          <w:sz w:val="28"/>
-          <w:szCs w:val="28"/>
-        </w:rPr>
-        <w:t>upgrade</w:t>
-      </w:r>
-      <w:proofErr w:type="spellEnd"/>
-      <w:r>
-        <w:rPr>
-          <w:i/>
-          <w:iCs/>
-          <w:sz w:val="28"/>
-          <w:szCs w:val="28"/>
-        </w:rPr>
-        <w:t xml:space="preserve"> -y # </w:t>
-      </w:r>
-      <w:proofErr w:type="spellStart"/>
-      <w:r>
-        <w:rPr>
-          <w:i/>
-          <w:iCs/>
-          <w:sz w:val="28"/>
-          <w:szCs w:val="28"/>
-        </w:rPr>
-        <w:t>upgrades</w:t>
-      </w:r>
-      <w:proofErr w:type="spellEnd"/>
-      <w:r>
-        <w:rPr>
-          <w:i/>
-          <w:iCs/>
-          <w:sz w:val="28"/>
-          <w:szCs w:val="28"/>
-        </w:rPr>
-        <w:t xml:space="preserve"> </w:t>
-      </w:r>
-      <w:proofErr w:type="spellStart"/>
-      <w:r>
-        <w:rPr>
-          <w:i/>
-          <w:iCs/>
-          <w:sz w:val="28"/>
-          <w:szCs w:val="28"/>
-        </w:rPr>
-        <w:t>Ubuntu</w:t>
-      </w:r>
-      <w:proofErr w:type="spellEnd"/>
+        <w:t>sudo apt update &amp;&amp; sudo apt upgrade -y</w:t>
+      </w:r>
     </w:p>
     <w:p>
       <w:pPr>
@@ -1931,7 +1343,6 @@
         </w:rPr>
         <w:t xml:space="preserve">$ </w:t>
       </w:r>
-      <w:proofErr w:type="spellStart"/>
       <w:r>
         <w:rPr>
           <w:i/>
@@ -1939,17 +1350,7 @@
           <w:sz w:val="20"/>
           <w:szCs w:val="20"/>
         </w:rPr>
-        <w:t>wget</w:t>
-      </w:r>
-      <w:proofErr w:type="spellEnd"/>
-      <w:r>
-        <w:rPr>
-          <w:i/>
-          <w:iCs/>
-          <w:sz w:val="20"/>
-          <w:szCs w:val="20"/>
-        </w:rPr>
-        <w:t xml:space="preserve"> </w:t>
+        <w:t xml:space="preserve">wget </w:t>
       </w:r>
       <w:hyperlink r:id="rId10" w:history="1">
         <w:r>
@@ -1985,7 +1386,6 @@
         </w:rPr>
         <w:t xml:space="preserve">$ </w:t>
       </w:r>
-      <w:proofErr w:type="spellStart"/>
       <w:r>
         <w:rPr>
           <w:i/>
@@ -1993,99 +1393,7 @@
           <w:sz w:val="20"/>
           <w:szCs w:val="20"/>
         </w:rPr>
-        <w:t>sudo</w:t>
-      </w:r>
-      <w:proofErr w:type="spellEnd"/>
-      <w:r>
-        <w:rPr>
-          <w:i/>
-          <w:iCs/>
-          <w:sz w:val="20"/>
-          <w:szCs w:val="20"/>
-        </w:rPr>
-        <w:t xml:space="preserve"> mv </w:t>
-      </w:r>
-      <w:proofErr w:type="spellStart"/>
-      <w:r>
-        <w:rPr>
-          <w:i/>
-          <w:iCs/>
-          <w:sz w:val="20"/>
-          <w:szCs w:val="20"/>
-        </w:rPr>
-        <w:t>cuda-wsl-ubuntu.pin</w:t>
-      </w:r>
-      <w:proofErr w:type="spellEnd"/>
-      <w:r>
-        <w:rPr>
-          <w:i/>
-          <w:iCs/>
-          <w:sz w:val="20"/>
-          <w:szCs w:val="20"/>
-        </w:rPr>
-        <w:t xml:space="preserve"> /</w:t>
-      </w:r>
-      <w:proofErr w:type="spellStart"/>
-      <w:r>
-        <w:rPr>
-          <w:i/>
-          <w:iCs/>
-          <w:sz w:val="20"/>
-          <w:szCs w:val="20"/>
-        </w:rPr>
-        <w:t>etc</w:t>
-      </w:r>
-      <w:proofErr w:type="spellEnd"/>
-      <w:r>
-        <w:rPr>
-          <w:i/>
-          <w:iCs/>
-          <w:sz w:val="20"/>
-          <w:szCs w:val="20"/>
-        </w:rPr>
-        <w:t>/</w:t>
-      </w:r>
-      <w:proofErr w:type="spellStart"/>
-      <w:r>
-        <w:rPr>
-          <w:i/>
-          <w:iCs/>
-          <w:sz w:val="20"/>
-          <w:szCs w:val="20"/>
-        </w:rPr>
-        <w:t>apt</w:t>
-      </w:r>
-      <w:proofErr w:type="spellEnd"/>
-      <w:r>
-        <w:rPr>
-          <w:i/>
-          <w:iCs/>
-          <w:sz w:val="20"/>
-          <w:szCs w:val="20"/>
-        </w:rPr>
-        <w:t>/</w:t>
-      </w:r>
-      <w:proofErr w:type="spellStart"/>
-      <w:proofErr w:type="gramStart"/>
-      <w:r>
-        <w:rPr>
-          <w:i/>
-          <w:iCs/>
-          <w:sz w:val="20"/>
-          <w:szCs w:val="20"/>
-        </w:rPr>
-        <w:t>preferences.d</w:t>
-      </w:r>
-      <w:proofErr w:type="spellEnd"/>
-      <w:proofErr w:type="gramEnd"/>
-      <w:r>
-        <w:rPr>
-          <w:i/>
-          <w:iCs/>
-          <w:sz w:val="20"/>
-          <w:szCs w:val="20"/>
-        </w:rPr>
-        <w:t>/cuda-repository-pin-600</w:t>
+        <w:t>sudo mv cuda-wsl-ubuntu.pin /etc/apt/preferences.d/cuda-repository-pin-600</w:t>
       </w:r>
     </w:p>
     <w:p>
@@ -2109,7 +1417,6 @@
         </w:rPr>
         <w:t xml:space="preserve">$ </w:t>
       </w:r>
-      <w:proofErr w:type="spellStart"/>
       <w:r>
         <w:rPr>
           <w:i/>
@@ -2119,7 +1426,6 @@
         </w:rPr>
         <w:t>wget</w:t>
       </w:r>
-      <w:proofErr w:type="spellEnd"/>
       <w:r>
         <w:rPr>
           <w:i/>
@@ -2185,7 +1491,6 @@
         </w:rPr>
         <w:t xml:space="preserve">$ </w:t>
       </w:r>
-      <w:proofErr w:type="spellStart"/>
       <w:r>
         <w:rPr>
           <w:i/>
@@ -2193,37 +1498,7 @@
           <w:sz w:val="20"/>
           <w:szCs w:val="20"/>
         </w:rPr>
-        <w:t>sudo</w:t>
-      </w:r>
-      <w:proofErr w:type="spellEnd"/>
-      <w:r>
-        <w:rPr>
-          <w:i/>
-          <w:iCs/>
-          <w:sz w:val="20"/>
-          <w:szCs w:val="20"/>
-        </w:rPr>
-        <w:t xml:space="preserve"> </w:t>
-      </w:r>
-      <w:proofErr w:type="spellStart"/>
-      <w:r>
-        <w:rPr>
-          <w:i/>
-          <w:iCs/>
-          <w:sz w:val="20"/>
-          <w:szCs w:val="20"/>
-        </w:rPr>
-        <w:t>dpkg</w:t>
-      </w:r>
-      <w:proofErr w:type="spellEnd"/>
-      <w:r>
-        <w:rPr>
-          <w:i/>
-          <w:iCs/>
-          <w:sz w:val="20"/>
-          <w:szCs w:val="20"/>
-        </w:rPr>
-        <w:t xml:space="preserve"> -i cuda-repo-wsl-ubuntu-12-8-local_12.8.1-1_amd64.deb</w:t>
+        <w:t>sudo dpkg -i cuda-repo-wsl-ubuntu-12-8-local_12.8.1-1_amd64.deb</w:t>
       </w:r>
     </w:p>
     <w:p>
@@ -2247,7 +1522,6 @@
         </w:rPr>
         <w:t xml:space="preserve">$ </w:t>
       </w:r>
-      <w:proofErr w:type="spellStart"/>
       <w:r>
         <w:rPr>
           <w:i/>
@@ -2255,157 +1529,7 @@
           <w:sz w:val="20"/>
           <w:szCs w:val="20"/>
         </w:rPr>
-        <w:t>sudo</w:t>
-      </w:r>
-      <w:proofErr w:type="spellEnd"/>
-      <w:r>
-        <w:rPr>
-          <w:i/>
-          <w:iCs/>
-          <w:sz w:val="20"/>
-          <w:szCs w:val="20"/>
-        </w:rPr>
-        <w:t xml:space="preserve"> </w:t>
-      </w:r>
-      <w:proofErr w:type="spellStart"/>
-      <w:r>
-        <w:rPr>
-          <w:i/>
-          <w:iCs/>
-          <w:sz w:val="20"/>
-          <w:szCs w:val="20"/>
-        </w:rPr>
-        <w:t>cp</w:t>
-      </w:r>
-      <w:proofErr w:type="spellEnd"/>
-      <w:r>
-        <w:rPr>
-          <w:i/>
-          <w:iCs/>
-          <w:sz w:val="20"/>
-          <w:szCs w:val="20"/>
-        </w:rPr>
-        <w:t xml:space="preserve"> /</w:t>
-      </w:r>
-      <w:proofErr w:type="spellStart"/>
-      <w:r>
-        <w:rPr>
-          <w:i/>
-          <w:iCs/>
-          <w:sz w:val="20"/>
-          <w:szCs w:val="20"/>
-        </w:rPr>
-        <w:t>var</w:t>
-      </w:r>
-      <w:proofErr w:type="spellEnd"/>
-      <w:r>
-        <w:rPr>
-          <w:i/>
-          <w:iCs/>
-          <w:sz w:val="20"/>
-          <w:szCs w:val="20"/>
-        </w:rPr>
-        <w:t>/cuda-repo-wsl-ubuntu-12-8-local/</w:t>
-      </w:r>
-      <w:proofErr w:type="spellStart"/>
-      <w:r>
-        <w:rPr>
-          <w:i/>
-          <w:iCs/>
-          <w:sz w:val="20"/>
-          <w:szCs w:val="20"/>
-        </w:rPr>
-        <w:t>cuda</w:t>
-      </w:r>
-      <w:proofErr w:type="spellEnd"/>
-      <w:r>
-        <w:rPr>
-          <w:i/>
-          <w:iCs/>
-          <w:sz w:val="20"/>
-          <w:szCs w:val="20"/>
-        </w:rPr>
-        <w:t>-*-</w:t>
-      </w:r>
-      <w:proofErr w:type="spellStart"/>
-      <w:r>
-        <w:rPr>
-          <w:i/>
-          <w:iCs/>
-          <w:sz w:val="20"/>
-          <w:szCs w:val="20"/>
-        </w:rPr>
-        <w:t>keyring.gpg</w:t>
-      </w:r>
-      <w:proofErr w:type="spellEnd"/>
-      <w:r>
-        <w:rPr>
-          <w:i/>
-          <w:iCs/>
-          <w:sz w:val="20"/>
-          <w:szCs w:val="20"/>
-        </w:rPr>
-        <w:t xml:space="preserve"> /</w:t>
-      </w:r>
-      <w:proofErr w:type="spellStart"/>
-      <w:r>
-        <w:rPr>
-          <w:i/>
-          <w:iCs/>
-          <w:sz w:val="20"/>
-          <w:szCs w:val="20"/>
-        </w:rPr>
-        <w:t>usr</w:t>
-      </w:r>
-      <w:proofErr w:type="spellEnd"/>
-      <w:r>
-        <w:rPr>
-          <w:i/>
-          <w:iCs/>
-          <w:sz w:val="20"/>
-          <w:szCs w:val="20"/>
-        </w:rPr>
-        <w:t>/</w:t>
-      </w:r>
-      <w:proofErr w:type="spellStart"/>
-      <w:r>
-        <w:rPr>
-          <w:i/>
-          <w:iCs/>
-          <w:sz w:val="20"/>
-          <w:szCs w:val="20"/>
-        </w:rPr>
-        <w:t>share</w:t>
-      </w:r>
-      <w:proofErr w:type="spellEnd"/>
-      <w:r>
-        <w:rPr>
-          <w:i/>
-          <w:iCs/>
-          <w:sz w:val="20"/>
-          <w:szCs w:val="20"/>
-        </w:rPr>
-        <w:t>/</w:t>
-      </w:r>
-      <w:proofErr w:type="spellStart"/>
-      <w:r>
-        <w:rPr>
-          <w:i/>
-          <w:iCs/>
-          <w:sz w:val="20"/>
-          <w:szCs w:val="20"/>
-        </w:rPr>
-        <w:t>keyrings</w:t>
-      </w:r>
-      <w:proofErr w:type="spellEnd"/>
-      <w:r>
-        <w:rPr>
-          <w:i/>
-          <w:iCs/>
-          <w:sz w:val="20"/>
-          <w:szCs w:val="20"/>
-        </w:rPr>
-        <w:t>/</w:t>
+        <w:t>sudo cp /var/cuda-repo-wsl-ubuntu-12-8-local/cuda-*-keyring.gpg /usr/share/keyrings/</w:t>
       </w:r>
     </w:p>
     <w:p>
@@ -2429,7 +1553,6 @@
         </w:rPr>
         <w:t xml:space="preserve">$ </w:t>
       </w:r>
-      <w:proofErr w:type="spellStart"/>
       <w:r>
         <w:rPr>
           <w:i/>
@@ -2437,49 +1560,8 @@
           <w:sz w:val="20"/>
           <w:szCs w:val="20"/>
         </w:rPr>
-        <w:t>sudo</w:t>
-      </w:r>
-      <w:proofErr w:type="spellEnd"/>
-      <w:r>
-        <w:rPr>
-          <w:i/>
-          <w:iCs/>
-          <w:sz w:val="20"/>
-          <w:szCs w:val="20"/>
-        </w:rPr>
-        <w:t xml:space="preserve"> </w:t>
-      </w:r>
-      <w:proofErr w:type="spellStart"/>
-      <w:r>
-        <w:rPr>
-          <w:i/>
-          <w:iCs/>
-          <w:sz w:val="20"/>
-          <w:szCs w:val="20"/>
-        </w:rPr>
-        <w:t>apt-get</w:t>
-      </w:r>
-      <w:proofErr w:type="spellEnd"/>
-      <w:r>
-        <w:rPr>
-          <w:i/>
-          <w:iCs/>
-          <w:sz w:val="20"/>
-          <w:szCs w:val="20"/>
-        </w:rPr>
-        <w:t xml:space="preserve"> </w:t>
-      </w:r>
-      <w:proofErr w:type="spellStart"/>
-      <w:r>
-        <w:rPr>
-          <w:i/>
-          <w:iCs/>
-          <w:sz w:val="20"/>
-          <w:szCs w:val="20"/>
-        </w:rPr>
-        <w:t>update</w:t>
-      </w:r>
-      <w:proofErr w:type="spellEnd"/>
+        <w:t>sudo apt-get update</w:t>
+      </w:r>
     </w:p>
     <w:p>
       <w:pPr>
@@ -2502,7 +1584,6 @@
         </w:rPr>
         <w:t xml:space="preserve">$ </w:t>
       </w:r>
-      <w:proofErr w:type="spellStart"/>
       <w:r>
         <w:rPr>
           <w:i/>
@@ -2510,57 +1591,7 @@
           <w:sz w:val="20"/>
           <w:szCs w:val="20"/>
         </w:rPr>
-        <w:t>sudo</w:t>
-      </w:r>
-      <w:proofErr w:type="spellEnd"/>
-      <w:r>
-        <w:rPr>
-          <w:i/>
-          <w:iCs/>
-          <w:sz w:val="20"/>
-          <w:szCs w:val="20"/>
-        </w:rPr>
-        <w:t xml:space="preserve"> </w:t>
-      </w:r>
-      <w:proofErr w:type="spellStart"/>
-      <w:r>
-        <w:rPr>
-          <w:i/>
-          <w:iCs/>
-          <w:sz w:val="20"/>
-          <w:szCs w:val="20"/>
-        </w:rPr>
-        <w:t>apt-get</w:t>
-      </w:r>
-      <w:proofErr w:type="spellEnd"/>
-      <w:r>
-        <w:rPr>
-          <w:i/>
-          <w:iCs/>
-          <w:sz w:val="20"/>
-          <w:szCs w:val="20"/>
-        </w:rPr>
-        <w:t xml:space="preserve"> -y </w:t>
-      </w:r>
-      <w:proofErr w:type="spellStart"/>
-      <w:r>
-        <w:rPr>
-          <w:i/>
-          <w:iCs/>
-          <w:sz w:val="20"/>
-          <w:szCs w:val="20"/>
-        </w:rPr>
-        <w:t>install</w:t>
-      </w:r>
-      <w:proofErr w:type="spellEnd"/>
-      <w:r>
-        <w:rPr>
-          <w:i/>
-          <w:iCs/>
-          <w:sz w:val="20"/>
-          <w:szCs w:val="20"/>
-        </w:rPr>
-        <w:t xml:space="preserve"> cuda-toolkit-12-8</w:t>
+        <w:t>sudo apt-get -y install cuda-toolkit-12-8</w:t>
       </w:r>
     </w:p>
     <w:p>
@@ -3648,25 +2679,7 @@
           <w:szCs w:val="28"/>
           <w:lang w:val="uk-UA" w:eastAsia="uk-UA"/>
         </w:rPr>
-        <w:t xml:space="preserve">Відтворити RAG-конвеєр, описаний у розділі "Хід роботи", використовуючи PDF-файл підручника з </w:t>
-      </w:r>
-      <w:proofErr w:type="spellStart"/>
-      <w:r>
-        <w:rPr>
-          <w:color w:val="auto"/>
-          <w:szCs w:val="28"/>
-          <w:lang w:val="uk-UA" w:eastAsia="uk-UA"/>
-        </w:rPr>
-        <w:t>нутріціології</w:t>
-      </w:r>
-      <w:proofErr w:type="spellEnd"/>
-      <w:r>
-        <w:rPr>
-          <w:color w:val="auto"/>
-          <w:szCs w:val="28"/>
-          <w:lang w:val="uk-UA" w:eastAsia="uk-UA"/>
-        </w:rPr>
-        <w:t>, що є у вільному доступі.</w:t>
+        <w:t>Відтворити RAG-конвеєр, описаний у розділі "Хід роботи", використовуючи PDF-файл підручника з нутріціології, що є у вільному доступі.</w:t>
       </w:r>
     </w:p>
     <w:p>
@@ -3690,25 +2703,7 @@
           <w:szCs w:val="28"/>
           <w:lang w:val="uk-UA" w:eastAsia="uk-UA"/>
         </w:rPr>
-        <w:t xml:space="preserve">Протестувати роботу конвеєра, поставивши різні запитів на тему харчування (можна використати приклади з коду або придумати власні). Проаналізувати якість відповідей та </w:t>
-      </w:r>
-      <w:proofErr w:type="spellStart"/>
-      <w:r>
-        <w:rPr>
-          <w:color w:val="auto"/>
-          <w:szCs w:val="28"/>
-          <w:lang w:val="uk-UA" w:eastAsia="uk-UA"/>
-        </w:rPr>
-        <w:t>релевантність</w:t>
-      </w:r>
-      <w:proofErr w:type="spellEnd"/>
-      <w:r>
-        <w:rPr>
-          <w:color w:val="auto"/>
-          <w:szCs w:val="28"/>
-          <w:lang w:val="uk-UA" w:eastAsia="uk-UA"/>
-        </w:rPr>
-        <w:t xml:space="preserve"> знайденого контексту.</w:t>
+        <w:t>Протестувати роботу конвеєра, поставивши різні запитів на тему харчування (можна використати приклади з коду або придумати власні). Проаналізувати якість відповідей та релевантність знайденого контексту.</w:t>
       </w:r>
     </w:p>
     <w:p>
@@ -3756,61 +2751,7 @@
           <w:szCs w:val="28"/>
           <w:lang w:val="uk-UA" w:eastAsia="uk-UA"/>
         </w:rPr>
-        <w:t>Змінити кількість ресурсів, що повертаються для контексту (</w:t>
-      </w:r>
-      <w:proofErr w:type="spellStart"/>
-      <w:r>
-        <w:rPr>
-          <w:color w:val="auto"/>
-          <w:szCs w:val="28"/>
-          <w:lang w:val="uk-UA" w:eastAsia="uk-UA"/>
-        </w:rPr>
-        <w:t>n_resources_to_return</w:t>
-      </w:r>
-      <w:proofErr w:type="spellEnd"/>
-      <w:r>
-        <w:rPr>
-          <w:color w:val="auto"/>
-          <w:szCs w:val="28"/>
-          <w:lang w:val="uk-UA" w:eastAsia="uk-UA"/>
-        </w:rPr>
-        <w:t> у функції </w:t>
-      </w:r>
-      <w:proofErr w:type="spellStart"/>
-      <w:r>
-        <w:rPr>
-          <w:color w:val="auto"/>
-          <w:szCs w:val="28"/>
-          <w:lang w:val="uk-UA" w:eastAsia="uk-UA"/>
-        </w:rPr>
-        <w:t>retrieve_relevant_resources</w:t>
-      </w:r>
-      <w:proofErr w:type="spellEnd"/>
-      <w:r>
-        <w:rPr>
-          <w:color w:val="auto"/>
-          <w:szCs w:val="28"/>
-          <w:lang w:val="uk-UA" w:eastAsia="uk-UA"/>
-        </w:rPr>
-        <w:t> або </w:t>
-      </w:r>
-      <w:proofErr w:type="spellStart"/>
-      <w:r>
-        <w:rPr>
-          <w:color w:val="auto"/>
-          <w:szCs w:val="28"/>
-          <w:lang w:val="uk-UA" w:eastAsia="uk-UA"/>
-        </w:rPr>
-        <w:t>ask</w:t>
-      </w:r>
-      <w:proofErr w:type="spellEnd"/>
-      <w:r>
-        <w:rPr>
-          <w:color w:val="auto"/>
-          <w:szCs w:val="28"/>
-          <w:lang w:val="uk-UA" w:eastAsia="uk-UA"/>
-        </w:rPr>
-        <w:t>, наприклад, 3, 7, 10). Проаналізувати вплив на повноту та точність відповіді для 2-3 запитів.</w:t>
+        <w:t>Змінити кількість ресурсів, що повертаються для контексту (n_resources_to_return у функції retrieve_relevant_resources або ask, наприклад, 3, 7, 10). Проаналізувати вплив на повноту та точність відповіді для 2-3 запитів.</w:t>
       </w:r>
     </w:p>
     <w:p>
@@ -3834,43 +2775,7 @@
           <w:szCs w:val="28"/>
           <w:lang w:val="uk-UA" w:eastAsia="uk-UA"/>
         </w:rPr>
-        <w:t>Змінити параметр </w:t>
-      </w:r>
-      <w:proofErr w:type="spellStart"/>
-      <w:r>
-        <w:rPr>
-          <w:color w:val="auto"/>
-          <w:szCs w:val="28"/>
-          <w:lang w:val="uk-UA" w:eastAsia="uk-UA"/>
-        </w:rPr>
-        <w:t>temperature</w:t>
-      </w:r>
-      <w:proofErr w:type="spellEnd"/>
-      <w:r>
-        <w:rPr>
-          <w:color w:val="auto"/>
-          <w:szCs w:val="28"/>
-          <w:lang w:val="uk-UA" w:eastAsia="uk-UA"/>
-        </w:rPr>
-        <w:t> у функції </w:t>
-      </w:r>
-      <w:proofErr w:type="spellStart"/>
-      <w:r>
-        <w:rPr>
-          <w:color w:val="auto"/>
-          <w:szCs w:val="28"/>
-          <w:lang w:val="uk-UA" w:eastAsia="uk-UA"/>
-        </w:rPr>
-        <w:t>ask</w:t>
-      </w:r>
-      <w:proofErr w:type="spellEnd"/>
-      <w:r>
-        <w:rPr>
-          <w:color w:val="auto"/>
-          <w:szCs w:val="28"/>
-          <w:lang w:val="uk-UA" w:eastAsia="uk-UA"/>
-        </w:rPr>
-        <w:t> (наприклад, 0.2, 1.0). Описати, як змінюється стиль та детермінованість відповіді.</w:t>
+        <w:t>Змінити параметр temperature у функції ask (наприклад, 0.2, 1.0). Описати, як змінюється стиль та детермінованість відповіді.</w:t>
       </w:r>
     </w:p>
     <w:p>
@@ -3989,31 +2894,211 @@
           <w:bCs/>
           <w:lang w:val="uk-UA" w:eastAsia="zh-CN" w:bidi="hi-IN"/>
         </w:rPr>
-        <w:t xml:space="preserve">Обробка документа та створення </w:t>
-      </w:r>
-      <w:proofErr w:type="spellStart"/>
-      <w:r>
+        <w:t xml:space="preserve">Встановлення бібліотек </w:t>
+      </w:r>
+    </w:p>
+    <w:p>
+      <w:pPr>
+        <w:pStyle w:val="a3"/>
+        <w:ind w:firstLine="0"/>
+        <w:rPr>
+          <w:rFonts w:eastAsia="Noto Serif CJK SC"/>
+          <w:lang w:val="uk-UA" w:eastAsia="zh-CN" w:bidi="hi-IN"/>
+        </w:rPr>
+      </w:pPr>
+      <w:r>
+        <w:rPr>
+          <w:rFonts w:eastAsia="Noto Serif CJK SC"/>
+          <w:lang w:val="uk-UA" w:eastAsia="zh-CN" w:bidi="hi-IN"/>
+        </w:rPr>
+        <w:t xml:space="preserve">Звичайне встановлення через </w:t>
+      </w:r>
+      <w:r>
+        <w:rPr>
+          <w:rFonts w:eastAsia="Noto Serif CJK SC"/>
+          <w:lang w:eastAsia="zh-CN" w:bidi="hi-IN"/>
+        </w:rPr>
+        <w:t>pip</w:t>
+      </w:r>
+      <w:r>
+        <w:rPr>
+          <w:rFonts w:eastAsia="Noto Serif CJK SC"/>
+          <w:lang w:eastAsia="zh-CN" w:bidi="hi-IN"/>
+        </w:rPr>
+        <w:t xml:space="preserve">, </w:t>
+      </w:r>
+      <w:r>
+        <w:rPr>
+          <w:rFonts w:eastAsia="Noto Serif CJK SC"/>
+          <w:lang w:val="uk-UA" w:eastAsia="zh-CN" w:bidi="hi-IN"/>
+        </w:rPr>
+        <w:t xml:space="preserve">тільки </w:t>
+      </w:r>
+      <w:r>
+        <w:rPr>
+          <w:rFonts w:eastAsia="Noto Serif CJK SC"/>
+          <w:lang w:eastAsia="zh-CN" w:bidi="hi-IN"/>
+        </w:rPr>
+        <w:t xml:space="preserve">torch </w:t>
+      </w:r>
+      <w:hyperlink r:id="rId16" w:anchor="issuecomment-2442180500" w:history="1">
+        <w:r>
+          <w:rPr>
+            <w:rStyle w:val="ad"/>
+            <w:rFonts w:eastAsia="Noto Serif CJK SC"/>
+            <w:lang w:val="uk-UA" w:eastAsia="zh-CN" w:bidi="hi-IN"/>
+          </w:rPr>
+          <w:t>має бути</w:t>
+        </w:r>
+      </w:hyperlink>
+      <w:r>
+        <w:rPr>
+          <w:rFonts w:eastAsia="Noto Serif CJK SC"/>
+          <w:lang w:val="uk-UA" w:eastAsia="zh-CN" w:bidi="hi-IN"/>
+        </w:rPr>
+        <w:t xml:space="preserve"> версії 2.4</w:t>
+      </w:r>
+      <w:r>
+        <w:rPr>
+          <w:rFonts w:eastAsia="Noto Serif CJK SC"/>
+          <w:lang w:val="uk-UA" w:eastAsia="zh-CN" w:bidi="hi-IN"/>
+        </w:rPr>
+        <w:t xml:space="preserve"> (На версії вище </w:t>
+      </w:r>
+      <w:r>
+        <w:rPr>
+          <w:rFonts w:eastAsia="Noto Serif CJK SC"/>
+          <w:lang w:eastAsia="zh-CN" w:bidi="hi-IN"/>
+        </w:rPr>
+        <w:t xml:space="preserve">Flash attention </w:t>
+      </w:r>
+      <w:r>
+        <w:rPr>
+          <w:rFonts w:eastAsia="Noto Serif CJK SC"/>
+          <w:lang w:val="uk-UA" w:eastAsia="zh-CN" w:bidi="hi-IN"/>
+        </w:rPr>
+        <w:t>збирається вічність</w:t>
+      </w:r>
+      <w:r>
+        <w:rPr>
+          <w:rFonts w:eastAsia="Noto Serif CJK SC"/>
+          <w:lang w:eastAsia="zh-CN" w:bidi="hi-IN"/>
+        </w:rPr>
+        <w:t>)</w:t>
+      </w:r>
+      <w:r>
+        <w:rPr>
+          <w:rFonts w:eastAsia="Noto Serif CJK SC"/>
+          <w:lang w:eastAsia="zh-CN" w:bidi="hi-IN"/>
+        </w:rPr>
+        <w:t>:</w:t>
+      </w:r>
+    </w:p>
+    <w:p>
+      <w:pPr>
+        <w:pStyle w:val="a3"/>
+        <w:ind w:firstLine="0"/>
+        <w:rPr>
+          <w:rFonts w:eastAsia="Noto Serif CJK SC"/>
+          <w:lang w:eastAsia="zh-CN" w:bidi="hi-IN"/>
+        </w:rPr>
+      </w:pPr>
+    </w:p>
+    <w:p>
+      <w:pPr>
+        <w:ind w:left="720" w:firstLine="0"/>
+        <w:rPr>
+          <w:rFonts w:eastAsia="Noto Serif CJK SC"/>
+          <w:i/>
+          <w:iCs/>
+          <w:sz w:val="24"/>
+          <w:szCs w:val="20"/>
+          <w:lang w:eastAsia="zh-CN" w:bidi="hi-IN"/>
+        </w:rPr>
+      </w:pPr>
+      <w:r>
+        <w:rPr>
+          <w:rFonts w:eastAsia="Noto Serif CJK SC"/>
+          <w:i/>
+          <w:iCs/>
+          <w:sz w:val="24"/>
+          <w:szCs w:val="20"/>
+          <w:lang w:eastAsia="zh-CN" w:bidi="hi-IN"/>
+        </w:rPr>
+        <w:t>!pip install torch=='2.4.1+cu121' torchvision=='0.19.1+cu121'</w:t>
+      </w:r>
+      <w:r>
+        <w:rPr>
+          <w:rFonts w:eastAsia="Noto Serif CJK SC"/>
+          <w:i/>
+          <w:iCs/>
+          <w:sz w:val="24"/>
+          <w:szCs w:val="20"/>
+          <w:lang w:eastAsia="zh-CN" w:bidi="hi-IN"/>
+        </w:rPr>
+        <w:t xml:space="preserve"> </w:t>
+      </w:r>
+      <w:r>
+        <w:rPr>
+          <w:rFonts w:eastAsia="Noto Serif CJK SC"/>
+          <w:i/>
+          <w:iCs/>
+          <w:sz w:val="24"/>
+          <w:szCs w:val="20"/>
+          <w:lang w:eastAsia="zh-CN" w:bidi="hi-IN"/>
+        </w:rPr>
+        <w:t>torchaudio=='2.4.1+cu121' --index-url </w:t>
+      </w:r>
+      <w:hyperlink r:id="rId17" w:history="1">
+        <w:r>
+          <w:rPr>
+            <w:rStyle w:val="ad"/>
+            <w:rFonts w:eastAsia="Noto Serif CJK SC"/>
+            <w:i/>
+            <w:iCs/>
+            <w:sz w:val="24"/>
+            <w:szCs w:val="20"/>
+            <w:lang w:eastAsia="zh-CN" w:bidi="hi-IN"/>
+          </w:rPr>
+          <w:t>https://download.pytorch.org/whl/cu121</w:t>
+        </w:r>
+      </w:hyperlink>
+    </w:p>
+    <w:p>
+      <w:pPr>
+        <w:pStyle w:val="a3"/>
+        <w:ind w:firstLine="0"/>
+        <w:rPr>
+          <w:rFonts w:eastAsia="Noto Serif CJK SC"/>
+          <w:i/>
+          <w:iCs/>
+          <w:lang w:eastAsia="zh-CN" w:bidi="hi-IN"/>
+        </w:rPr>
+      </w:pPr>
+    </w:p>
+    <w:p>
+      <w:pPr>
+        <w:pStyle w:val="a3"/>
+        <w:numPr>
+          <w:ilvl w:val="0"/>
+          <w:numId w:val="44"/>
+        </w:numPr>
         <w:rPr>
           <w:rFonts w:eastAsia="Noto Serif CJK SC"/>
           <w:b/>
           <w:bCs/>
           <w:lang w:val="uk-UA" w:eastAsia="zh-CN" w:bidi="hi-IN"/>
         </w:rPr>
-        <w:t>ембедингів</w:t>
-      </w:r>
-      <w:proofErr w:type="spellEnd"/>
-    </w:p>
-    <w:p>
-      <w:pPr>
-        <w:pStyle w:val="a3"/>
-        <w:ind w:firstLine="0"/>
+      </w:pPr>
+      <w:r>
         <w:rPr>
           <w:rFonts w:eastAsia="Noto Serif CJK SC"/>
           <w:b/>
           <w:bCs/>
           <w:lang w:val="uk-UA" w:eastAsia="zh-CN" w:bidi="hi-IN"/>
         </w:rPr>
-      </w:pPr>
+        <w:t>Обробка документа та створення ембедингів</w:t>
+      </w:r>
     </w:p>
     <w:p>
       <w:pPr>
@@ -4021,14 +3106,26 @@
         <w:ind w:firstLine="0"/>
         <w:rPr>
           <w:rFonts w:eastAsia="Noto Serif CJK SC"/>
+          <w:b/>
+          <w:bCs/>
           <w:lang w:val="uk-UA" w:eastAsia="zh-CN" w:bidi="hi-IN"/>
         </w:rPr>
       </w:pPr>
-      <w:r>
+    </w:p>
+    <w:p>
+      <w:pPr>
+        <w:pStyle w:val="a3"/>
+        <w:ind w:firstLine="0"/>
         <w:rPr>
           <w:rFonts w:eastAsia="Noto Serif CJK SC"/>
           <w:lang w:val="uk-UA" w:eastAsia="zh-CN" w:bidi="hi-IN"/>
         </w:rPr>
+      </w:pPr>
+      <w:r>
+        <w:rPr>
+          <w:rFonts w:eastAsia="Noto Serif CJK SC"/>
+          <w:lang w:val="uk-UA" w:eastAsia="zh-CN" w:bidi="hi-IN"/>
+        </w:rPr>
         <w:t xml:space="preserve">Для лабораторної роботи я взяв документ що є старим посібником-словником з англійської мови: </w:t>
       </w:r>
       <w:r>
@@ -4039,10 +3136,7 @@
         <w:t>“</w:t>
       </w:r>
       <w:r>
-        <w:t>A Dictionary and Thesaurus of Contemporary Figurative Language and Metaphor 2022</w:t>
-      </w:r>
-      <w:r>
-        <w:t xml:space="preserve">” </w:t>
+        <w:t xml:space="preserve">A Dictionary and Thesaurus of Contemporary Figurative Language and Metaphor 2022” </w:t>
       </w:r>
       <w:r>
         <w:rPr>
@@ -4057,35 +3151,7 @@
         <w:rPr>
           <w:lang w:val="uk-UA"/>
         </w:rPr>
-        <w:t xml:space="preserve">Джозефом </w:t>
-      </w:r>
-      <w:proofErr w:type="spellStart"/>
-      <w:r>
-        <w:rPr>
-          <w:lang w:val="uk-UA"/>
-        </w:rPr>
-        <w:t>Гагено</w:t>
-      </w:r>
-      <w:proofErr w:type="spellEnd"/>
-      <w:r>
-        <w:rPr>
-          <w:lang w:val="uk-UA"/>
-        </w:rPr>
-        <w:t xml:space="preserve"> </w:t>
-      </w:r>
-      <w:proofErr w:type="spellStart"/>
-      <w:r>
-        <w:rPr>
-          <w:lang w:val="uk-UA"/>
-        </w:rPr>
-        <w:t>Стокдейлом</w:t>
-      </w:r>
-      <w:proofErr w:type="spellEnd"/>
-      <w:r>
-        <w:rPr>
-          <w:lang w:val="uk-UA"/>
-        </w:rPr>
-        <w:t>, 3-го травня 2022р</w:t>
+        <w:t>Джозефом Гагено Стокдейлом, 3-го травня 2022р</w:t>
       </w:r>
     </w:p>
     <w:p>
@@ -4108,6 +3174,7 @@
       <w:r>
         <w:rPr>
           <w:rFonts w:eastAsia="Noto Serif CJK SC"/>
+          <w:noProof/>
           <w:lang w:val="uk-UA" w:eastAsia="zh-CN" w:bidi="hi-IN"/>
         </w:rPr>
         <w:drawing>
@@ -4126,7 +3193,7 @@
                     <pic:cNvPicPr/>
                   </pic:nvPicPr>
                   <pic:blipFill rotWithShape="1">
-                    <a:blip r:embed="rId16"/>
+                    <a:blip r:embed="rId18"/>
                     <a:srcRect r="53985"/>
                     <a:stretch/>
                   </pic:blipFill>
@@ -4187,21 +3254,8 @@
           <w:szCs w:val="20"/>
           <w:lang w:val="uk-UA" w:eastAsia="zh-CN" w:bidi="hi-IN"/>
         </w:rPr>
-        <w:t xml:space="preserve">Перевірка існування </w:t>
-      </w:r>
-      <w:proofErr w:type="spellStart"/>
-      <w:r>
-        <w:rPr>
-          <w:rFonts w:eastAsia="Noto Serif CJK SC"/>
-          <w:i/>
-          <w:iCs/>
-          <w:sz w:val="24"/>
-          <w:szCs w:val="20"/>
-          <w:lang w:val="uk-UA" w:eastAsia="zh-CN" w:bidi="hi-IN"/>
-        </w:rPr>
-        <w:t>файла</w:t>
-      </w:r>
-      <w:proofErr w:type="spellEnd"/>
+        <w:t>Перевірка існування файла</w:t>
+      </w:r>
     </w:p>
     <w:p>
       <w:pPr>
@@ -4239,6 +3293,7 @@
       <w:r>
         <w:rPr>
           <w:rFonts w:eastAsia="Noto Serif CJK SC"/>
+          <w:noProof/>
           <w:lang w:val="uk-UA" w:eastAsia="zh-CN" w:bidi="hi-IN"/>
         </w:rPr>
         <w:drawing>
@@ -4246,221 +3301,6 @@
             <wp:extent cx="6127115" cy="1066165"/>
             <wp:effectExtent l="0" t="0" r="6985" b="635"/>
             <wp:docPr id="4" name="Рисунок 4"/>
-            <wp:cNvGraphicFramePr>
-              <a:graphicFrameLocks xmlns:a="http://schemas.openxmlformats.org/drawingml/2006/main" noChangeAspect="1"/>
-            </wp:cNvGraphicFramePr>
-            <a:graphic xmlns:a="http://schemas.openxmlformats.org/drawingml/2006/main">
-              <a:graphicData uri="http://schemas.openxmlformats.org/drawingml/2006/picture">
-                <pic:pic xmlns:pic="http://schemas.openxmlformats.org/drawingml/2006/picture">
-                  <pic:nvPicPr>
-                    <pic:cNvPr id="1" name=""/>
-                    <pic:cNvPicPr/>
-                  </pic:nvPicPr>
-                  <pic:blipFill>
-                    <a:blip r:embed="rId17"/>
-                    <a:stretch>
-                      <a:fillRect/>
-                    </a:stretch>
-                  </pic:blipFill>
-                  <pic:spPr>
-                    <a:xfrm>
-                      <a:off x="0" y="0"/>
-                      <a:ext cx="6127115" cy="1066165"/>
-                    </a:xfrm>
-                    <a:prstGeom prst="rect">
-                      <a:avLst/>
-                    </a:prstGeom>
-                  </pic:spPr>
-                </pic:pic>
-              </a:graphicData>
-            </a:graphic>
-          </wp:inline>
-        </w:drawing>
-      </w:r>
-    </w:p>
-    <w:p>
-      <w:pPr>
-        <w:ind w:left="0" w:firstLine="0"/>
-        <w:jc w:val="center"/>
-        <w:rPr>
-          <w:rFonts w:eastAsia="Noto Serif CJK SC"/>
-          <w:i/>
-          <w:iCs/>
-          <w:sz w:val="24"/>
-          <w:szCs w:val="20"/>
-          <w:lang w:val="uk-UA" w:eastAsia="zh-CN" w:bidi="hi-IN"/>
-        </w:rPr>
-      </w:pPr>
-      <w:r>
-        <w:rPr>
-          <w:rFonts w:eastAsia="Noto Serif CJK SC"/>
-          <w:i/>
-          <w:iCs/>
-          <w:sz w:val="24"/>
-          <w:szCs w:val="20"/>
-          <w:lang w:val="uk-UA" w:eastAsia="zh-CN" w:bidi="hi-IN"/>
-        </w:rPr>
-        <w:t xml:space="preserve">Рис. 2. </w:t>
-      </w:r>
-      <w:r>
-        <w:rPr>
-          <w:rFonts w:eastAsia="Noto Serif CJK SC"/>
-          <w:i/>
-          <w:iCs/>
-          <w:sz w:val="24"/>
-          <w:szCs w:val="20"/>
-          <w:lang w:val="uk-UA" w:eastAsia="zh-CN" w:bidi="hi-IN"/>
-        </w:rPr>
-        <w:t>Вміст перших двох сторінок</w:t>
-      </w:r>
-    </w:p>
-    <w:p>
-      <w:pPr>
-        <w:ind w:left="0" w:firstLine="0"/>
-        <w:rPr>
-          <w:rFonts w:eastAsia="Noto Serif CJK SC"/>
-          <w:lang w:val="uk-UA" w:eastAsia="zh-CN" w:bidi="hi-IN"/>
-        </w:rPr>
-      </w:pPr>
-    </w:p>
-    <w:p>
-      <w:pPr>
-        <w:jc w:val="center"/>
-        <w:rPr>
-          <w:rFonts w:eastAsia="Noto Serif CJK SC"/>
-          <w:i/>
-          <w:iCs/>
-          <w:lang w:val="uk-UA" w:eastAsia="zh-CN" w:bidi="hi-IN"/>
-        </w:rPr>
-      </w:pPr>
-      <w:r>
-        <w:rPr>
-          <w:rFonts w:eastAsia="Noto Serif CJK SC"/>
-          <w:i/>
-          <w:iCs/>
-          <w:lang w:val="uk-UA" w:eastAsia="zh-CN" w:bidi="hi-IN"/>
-        </w:rPr>
-        <w:lastRenderedPageBreak/>
-        <w:drawing>
-          <wp:inline distT="0" distB="0" distL="0" distR="0" wp14:anchorId="5E111B0C" wp14:editId="51477353">
-            <wp:extent cx="4480948" cy="4176122"/>
-            <wp:effectExtent l="0" t="0" r="0" b="0"/>
-            <wp:docPr id="5" name="Рисунок 5"/>
-            <wp:cNvGraphicFramePr>
-              <a:graphicFrameLocks xmlns:a="http://schemas.openxmlformats.org/drawingml/2006/main" noChangeAspect="1"/>
-            </wp:cNvGraphicFramePr>
-            <a:graphic xmlns:a="http://schemas.openxmlformats.org/drawingml/2006/main">
-              <a:graphicData uri="http://schemas.openxmlformats.org/drawingml/2006/picture">
-                <pic:pic xmlns:pic="http://schemas.openxmlformats.org/drawingml/2006/picture">
-                  <pic:nvPicPr>
-                    <pic:cNvPr id="1" name=""/>
-                    <pic:cNvPicPr/>
-                  </pic:nvPicPr>
-                  <pic:blipFill>
-                    <a:blip r:embed="rId18"/>
-                    <a:stretch>
-                      <a:fillRect/>
-                    </a:stretch>
-                  </pic:blipFill>
-                  <pic:spPr>
-                    <a:xfrm>
-                      <a:off x="0" y="0"/>
-                      <a:ext cx="4480948" cy="4176122"/>
-                    </a:xfrm>
-                    <a:prstGeom prst="rect">
-                      <a:avLst/>
-                    </a:prstGeom>
-                  </pic:spPr>
-                </pic:pic>
-              </a:graphicData>
-            </a:graphic>
-          </wp:inline>
-        </w:drawing>
-      </w:r>
-    </w:p>
-    <w:p>
-      <w:pPr>
-        <w:ind w:left="0" w:firstLine="0"/>
-        <w:jc w:val="center"/>
-        <w:rPr>
-          <w:rFonts w:eastAsia="Noto Serif CJK SC"/>
-          <w:i/>
-          <w:iCs/>
-          <w:sz w:val="24"/>
-          <w:szCs w:val="20"/>
-          <w:lang w:eastAsia="zh-CN" w:bidi="hi-IN"/>
-        </w:rPr>
-      </w:pPr>
-      <w:r>
-        <w:rPr>
-          <w:rFonts w:eastAsia="Noto Serif CJK SC"/>
-          <w:i/>
-          <w:iCs/>
-          <w:sz w:val="24"/>
-          <w:szCs w:val="20"/>
-          <w:lang w:val="uk-UA" w:eastAsia="zh-CN" w:bidi="hi-IN"/>
-        </w:rPr>
-        <w:t xml:space="preserve">Рис. 3. </w:t>
-      </w:r>
-      <w:r>
-        <w:rPr>
-          <w:rFonts w:eastAsia="Noto Serif CJK SC"/>
-          <w:i/>
-          <w:iCs/>
-          <w:sz w:val="24"/>
-          <w:szCs w:val="20"/>
-          <w:lang w:val="uk-UA" w:eastAsia="zh-CN" w:bidi="hi-IN"/>
-        </w:rPr>
-        <w:t>Статистика за сторінками</w:t>
-      </w:r>
-    </w:p>
-    <w:p>
-      <w:pPr>
-        <w:ind w:left="0" w:firstLine="0"/>
-        <w:jc w:val="center"/>
-        <w:rPr>
-          <w:rFonts w:eastAsia="Noto Serif CJK SC"/>
-          <w:i/>
-          <w:iCs/>
-          <w:lang w:val="uk-UA" w:eastAsia="zh-CN" w:bidi="hi-IN"/>
-        </w:rPr>
-      </w:pPr>
-    </w:p>
-    <w:p>
-      <w:pPr>
-        <w:ind w:left="0" w:firstLine="0"/>
-        <w:jc w:val="center"/>
-        <w:rPr>
-          <w:rFonts w:eastAsia="Noto Serif CJK SC"/>
-          <w:i/>
-          <w:iCs/>
-          <w:lang w:val="uk-UA" w:eastAsia="zh-CN" w:bidi="hi-IN"/>
-        </w:rPr>
-      </w:pPr>
-    </w:p>
-    <w:p>
-      <w:pPr>
-        <w:ind w:left="0" w:firstLine="0"/>
-        <w:jc w:val="center"/>
-        <w:rPr>
-          <w:rFonts w:eastAsia="Noto Serif CJK SC"/>
-          <w:i/>
-          <w:iCs/>
-          <w:lang w:val="uk-UA" w:eastAsia="zh-CN" w:bidi="hi-IN"/>
-        </w:rPr>
-      </w:pPr>
-      <w:r>
-        <w:rPr>
-          <w:rFonts w:eastAsia="Noto Serif CJK SC"/>
-          <w:i/>
-          <w:iCs/>
-          <w:lang w:val="uk-UA" w:eastAsia="zh-CN" w:bidi="hi-IN"/>
-        </w:rPr>
-        <w:drawing>
-          <wp:inline distT="0" distB="0" distL="0" distR="0" wp14:anchorId="5B034D38" wp14:editId="28B6389C">
-            <wp:extent cx="4465707" cy="2743438"/>
-            <wp:effectExtent l="0" t="0" r="0" b="0"/>
-            <wp:docPr id="9" name="Рисунок 9"/>
             <wp:cNvGraphicFramePr>
               <a:graphicFrameLocks xmlns:a="http://schemas.openxmlformats.org/drawingml/2006/main" noChangeAspect="1"/>
             </wp:cNvGraphicFramePr>
@@ -4480,7 +3320,7 @@
                   <pic:spPr>
                     <a:xfrm>
                       <a:off x="0" y="0"/>
-                      <a:ext cx="4465707" cy="2743438"/>
+                      <a:ext cx="6127115" cy="1066165"/>
                     </a:xfrm>
                     <a:prstGeom prst="rect">
                       <a:avLst/>
@@ -4515,7 +3355,7 @@
           <w:szCs w:val="20"/>
           <w:lang w:val="uk-UA" w:eastAsia="zh-CN" w:bidi="hi-IN"/>
         </w:rPr>
-        <w:t xml:space="preserve">Рис. 4. </w:t>
+        <w:t xml:space="preserve">Рис. 2. </w:t>
       </w:r>
       <w:r>
         <w:rPr>
@@ -4526,24 +3366,12 @@
           <w:szCs w:val="20"/>
           <w:lang w:val="uk-UA" w:eastAsia="zh-CN" w:bidi="hi-IN"/>
         </w:rPr>
-        <w:t>Статистика</w:t>
-      </w:r>
-      <w:r>
-        <w:rPr>
-          <w:rFonts w:eastAsia="Noto Serif CJK SC"/>
-          <w:i/>
-          <w:iCs/>
-          <w:sz w:val="24"/>
-          <w:szCs w:val="20"/>
-          <w:lang w:val="uk-UA" w:eastAsia="zh-CN" w:bidi="hi-IN"/>
-        </w:rPr>
-        <w:t xml:space="preserve"> після розділення документа на речення</w:t>
+        <w:t>Вміст перших двох сторінок</w:t>
       </w:r>
     </w:p>
     <w:p>
       <w:pPr>
         <w:ind w:left="0" w:firstLine="0"/>
-        <w:jc w:val="center"/>
         <w:rPr>
           <w:rFonts w:eastAsia="Noto Serif CJK SC"/>
           <w:lang w:val="uk-UA" w:eastAsia="zh-CN" w:bidi="hi-IN"/>
@@ -4552,7 +3380,6 @@
     </w:p>
     <w:p>
       <w:pPr>
-        <w:ind w:left="0" w:firstLine="0"/>
         <w:jc w:val="center"/>
         <w:rPr>
           <w:rFonts w:eastAsia="Noto Serif CJK SC"/>
@@ -4566,14 +3393,15 @@
           <w:rFonts w:eastAsia="Noto Serif CJK SC"/>
           <w:i/>
           <w:iCs/>
+          <w:noProof/>
           <w:lang w:val="uk-UA" w:eastAsia="zh-CN" w:bidi="hi-IN"/>
         </w:rPr>
         <w:lastRenderedPageBreak/>
         <w:drawing>
-          <wp:inline distT="0" distB="0" distL="0" distR="0" wp14:anchorId="0BC88D81" wp14:editId="27E935A7">
-            <wp:extent cx="4412362" cy="2438611"/>
-            <wp:effectExtent l="0" t="0" r="7620" b="0"/>
-            <wp:docPr id="13" name="Рисунок 13"/>
+          <wp:inline distT="0" distB="0" distL="0" distR="0" wp14:anchorId="5E111B0C" wp14:editId="51477353">
+            <wp:extent cx="4480948" cy="4176122"/>
+            <wp:effectExtent l="0" t="0" r="0" b="0"/>
+            <wp:docPr id="5" name="Рисунок 5"/>
             <wp:cNvGraphicFramePr>
               <a:graphicFrameLocks xmlns:a="http://schemas.openxmlformats.org/drawingml/2006/main" noChangeAspect="1"/>
             </wp:cNvGraphicFramePr>
@@ -4593,7 +3421,7 @@
                   <pic:spPr>
                     <a:xfrm>
                       <a:off x="0" y="0"/>
-                      <a:ext cx="4412362" cy="2438611"/>
+                      <a:ext cx="4480948" cy="4176122"/>
                     </a:xfrm>
                     <a:prstGeom prst="rect">
                       <a:avLst/>
@@ -4605,18 +3433,91 @@
           </wp:inline>
         </w:drawing>
       </w:r>
-      <w:r>
+    </w:p>
+    <w:p>
+      <w:pPr>
+        <w:ind w:left="0" w:firstLine="0"/>
+        <w:jc w:val="center"/>
         <w:rPr>
           <w:rFonts w:eastAsia="Noto Serif CJK SC"/>
           <w:i/>
           <w:iCs/>
+          <w:sz w:val="24"/>
+          <w:szCs w:val="20"/>
+          <w:lang w:eastAsia="zh-CN" w:bidi="hi-IN"/>
+        </w:rPr>
+      </w:pPr>
+      <w:r>
+        <w:rPr>
+          <w:rFonts w:eastAsia="Noto Serif CJK SC"/>
+          <w:i/>
+          <w:iCs/>
+          <w:sz w:val="24"/>
+          <w:szCs w:val="20"/>
           <w:lang w:val="uk-UA" w:eastAsia="zh-CN" w:bidi="hi-IN"/>
         </w:rPr>
+        <w:t xml:space="preserve">Рис. 3. </w:t>
+      </w:r>
+      <w:r>
+        <w:rPr>
+          <w:rFonts w:eastAsia="Noto Serif CJK SC"/>
+          <w:i/>
+          <w:iCs/>
+          <w:sz w:val="24"/>
+          <w:szCs w:val="20"/>
+          <w:lang w:val="uk-UA" w:eastAsia="zh-CN" w:bidi="hi-IN"/>
+        </w:rPr>
+        <w:t>Статистика за сторінками</w:t>
+      </w:r>
+    </w:p>
+    <w:p>
+      <w:pPr>
+        <w:ind w:left="0" w:firstLine="0"/>
+        <w:jc w:val="center"/>
+        <w:rPr>
+          <w:rFonts w:eastAsia="Noto Serif CJK SC"/>
+          <w:i/>
+          <w:iCs/>
+          <w:lang w:val="uk-UA" w:eastAsia="zh-CN" w:bidi="hi-IN"/>
+        </w:rPr>
+      </w:pPr>
+    </w:p>
+    <w:p>
+      <w:pPr>
+        <w:ind w:left="0" w:firstLine="0"/>
+        <w:jc w:val="center"/>
+        <w:rPr>
+          <w:rFonts w:eastAsia="Noto Serif CJK SC"/>
+          <w:i/>
+          <w:iCs/>
+          <w:lang w:val="uk-UA" w:eastAsia="zh-CN" w:bidi="hi-IN"/>
+        </w:rPr>
+      </w:pPr>
+    </w:p>
+    <w:p>
+      <w:pPr>
+        <w:ind w:left="0" w:firstLine="0"/>
+        <w:jc w:val="center"/>
+        <w:rPr>
+          <w:rFonts w:eastAsia="Noto Serif CJK SC"/>
+          <w:i/>
+          <w:iCs/>
+          <w:lang w:val="uk-UA" w:eastAsia="zh-CN" w:bidi="hi-IN"/>
+        </w:rPr>
+      </w:pPr>
+      <w:r>
+        <w:rPr>
+          <w:rFonts w:eastAsia="Noto Serif CJK SC"/>
+          <w:i/>
+          <w:iCs/>
+          <w:noProof/>
+          <w:lang w:val="uk-UA" w:eastAsia="zh-CN" w:bidi="hi-IN"/>
+        </w:rPr>
         <w:drawing>
-          <wp:inline distT="0" distB="0" distL="0" distR="0" wp14:anchorId="6D21B3E1" wp14:editId="40FEBFC4">
-            <wp:extent cx="4412362" cy="2438611"/>
-            <wp:effectExtent l="0" t="0" r="7620" b="0"/>
-            <wp:docPr id="14" name="Рисунок 14"/>
+          <wp:inline distT="0" distB="0" distL="0" distR="0" wp14:anchorId="5B034D38" wp14:editId="28B6389C">
+            <wp:extent cx="4465707" cy="2743438"/>
+            <wp:effectExtent l="0" t="0" r="0" b="0"/>
+            <wp:docPr id="9" name="Рисунок 9"/>
             <wp:cNvGraphicFramePr>
               <a:graphicFrameLocks xmlns:a="http://schemas.openxmlformats.org/drawingml/2006/main" noChangeAspect="1"/>
             </wp:cNvGraphicFramePr>
@@ -4628,7 +3529,121 @@
                     <pic:cNvPicPr/>
                   </pic:nvPicPr>
                   <pic:blipFill>
-                    <a:blip r:embed="rId20"/>
+                    <a:blip r:embed="rId21"/>
+                    <a:stretch>
+                      <a:fillRect/>
+                    </a:stretch>
+                  </pic:blipFill>
+                  <pic:spPr>
+                    <a:xfrm>
+                      <a:off x="0" y="0"/>
+                      <a:ext cx="4465707" cy="2743438"/>
+                    </a:xfrm>
+                    <a:prstGeom prst="rect">
+                      <a:avLst/>
+                    </a:prstGeom>
+                  </pic:spPr>
+                </pic:pic>
+              </a:graphicData>
+            </a:graphic>
+          </wp:inline>
+        </w:drawing>
+      </w:r>
+    </w:p>
+    <w:p>
+      <w:pPr>
+        <w:ind w:left="0" w:firstLine="0"/>
+        <w:jc w:val="center"/>
+        <w:rPr>
+          <w:rFonts w:eastAsia="Noto Serif CJK SC"/>
+          <w:i/>
+          <w:iCs/>
+          <w:sz w:val="24"/>
+          <w:szCs w:val="20"/>
+          <w:lang w:val="uk-UA" w:eastAsia="zh-CN" w:bidi="hi-IN"/>
+        </w:rPr>
+      </w:pPr>
+      <w:r>
+        <w:rPr>
+          <w:rFonts w:eastAsia="Noto Serif CJK SC"/>
+          <w:i/>
+          <w:iCs/>
+          <w:sz w:val="24"/>
+          <w:szCs w:val="20"/>
+          <w:lang w:val="uk-UA" w:eastAsia="zh-CN" w:bidi="hi-IN"/>
+        </w:rPr>
+        <w:t xml:space="preserve">Рис. 4. </w:t>
+      </w:r>
+      <w:r>
+        <w:rPr>
+          <w:rFonts w:eastAsia="Noto Serif CJK SC"/>
+          <w:i/>
+          <w:iCs/>
+          <w:sz w:val="24"/>
+          <w:szCs w:val="20"/>
+          <w:lang w:val="uk-UA" w:eastAsia="zh-CN" w:bidi="hi-IN"/>
+        </w:rPr>
+        <w:t>Статистика</w:t>
+      </w:r>
+      <w:r>
+        <w:rPr>
+          <w:rFonts w:eastAsia="Noto Serif CJK SC"/>
+          <w:i/>
+          <w:iCs/>
+          <w:sz w:val="24"/>
+          <w:szCs w:val="20"/>
+          <w:lang w:val="uk-UA" w:eastAsia="zh-CN" w:bidi="hi-IN"/>
+        </w:rPr>
+        <w:t xml:space="preserve"> після розділення документа на речення</w:t>
+      </w:r>
+    </w:p>
+    <w:p>
+      <w:pPr>
+        <w:ind w:left="0" w:firstLine="0"/>
+        <w:jc w:val="center"/>
+        <w:rPr>
+          <w:rFonts w:eastAsia="Noto Serif CJK SC"/>
+          <w:lang w:val="uk-UA" w:eastAsia="zh-CN" w:bidi="hi-IN"/>
+        </w:rPr>
+      </w:pPr>
+    </w:p>
+    <w:p>
+      <w:pPr>
+        <w:ind w:left="0" w:firstLine="0"/>
+        <w:jc w:val="center"/>
+        <w:rPr>
+          <w:rFonts w:eastAsia="Noto Serif CJK SC"/>
+          <w:i/>
+          <w:iCs/>
+          <w:lang w:val="uk-UA" w:eastAsia="zh-CN" w:bidi="hi-IN"/>
+        </w:rPr>
+      </w:pPr>
+      <w:r>
+        <w:rPr>
+          <w:rFonts w:eastAsia="Noto Serif CJK SC"/>
+          <w:i/>
+          <w:iCs/>
+          <w:noProof/>
+          <w:lang w:val="uk-UA" w:eastAsia="zh-CN" w:bidi="hi-IN"/>
+        </w:rPr>
+        <w:lastRenderedPageBreak/>
+        <w:drawing>
+          <wp:inline distT="0" distB="0" distL="0" distR="0" wp14:anchorId="0BC88D81" wp14:editId="27E935A7">
+            <wp:extent cx="4412362" cy="2438611"/>
+            <wp:effectExtent l="0" t="0" r="7620" b="0"/>
+            <wp:docPr id="13" name="Рисунок 13"/>
+            <wp:cNvGraphicFramePr>
+              <a:graphicFrameLocks xmlns:a="http://schemas.openxmlformats.org/drawingml/2006/main" noChangeAspect="1"/>
+            </wp:cNvGraphicFramePr>
+            <a:graphic xmlns:a="http://schemas.openxmlformats.org/drawingml/2006/main">
+              <a:graphicData uri="http://schemas.openxmlformats.org/drawingml/2006/picture">
+                <pic:pic xmlns:pic="http://schemas.openxmlformats.org/drawingml/2006/picture">
+                  <pic:nvPicPr>
+                    <pic:cNvPr id="1" name=""/>
+                    <pic:cNvPicPr/>
+                  </pic:nvPicPr>
+                  <pic:blipFill>
+                    <a:blip r:embed="rId22"/>
                     <a:stretch>
                       <a:fillRect/>
                     </a:stretch>
@@ -4648,6 +3663,50 @@
           </wp:inline>
         </w:drawing>
       </w:r>
+      <w:r>
+        <w:rPr>
+          <w:rFonts w:eastAsia="Noto Serif CJK SC"/>
+          <w:i/>
+          <w:iCs/>
+          <w:noProof/>
+          <w:lang w:val="uk-UA" w:eastAsia="zh-CN" w:bidi="hi-IN"/>
+        </w:rPr>
+        <w:drawing>
+          <wp:inline distT="0" distB="0" distL="0" distR="0" wp14:anchorId="6D21B3E1" wp14:editId="40FEBFC4">
+            <wp:extent cx="4412362" cy="2438611"/>
+            <wp:effectExtent l="0" t="0" r="7620" b="0"/>
+            <wp:docPr id="14" name="Рисунок 14"/>
+            <wp:cNvGraphicFramePr>
+              <a:graphicFrameLocks xmlns:a="http://schemas.openxmlformats.org/drawingml/2006/main" noChangeAspect="1"/>
+            </wp:cNvGraphicFramePr>
+            <a:graphic xmlns:a="http://schemas.openxmlformats.org/drawingml/2006/main">
+              <a:graphicData uri="http://schemas.openxmlformats.org/drawingml/2006/picture">
+                <pic:pic xmlns:pic="http://schemas.openxmlformats.org/drawingml/2006/picture">
+                  <pic:nvPicPr>
+                    <pic:cNvPr id="1" name=""/>
+                    <pic:cNvPicPr/>
+                  </pic:nvPicPr>
+                  <pic:blipFill>
+                    <a:blip r:embed="rId22"/>
+                    <a:stretch>
+                      <a:fillRect/>
+                    </a:stretch>
+                  </pic:blipFill>
+                  <pic:spPr>
+                    <a:xfrm>
+                      <a:off x="0" y="0"/>
+                      <a:ext cx="4412362" cy="2438611"/>
+                    </a:xfrm>
+                    <a:prstGeom prst="rect">
+                      <a:avLst/>
+                    </a:prstGeom>
+                  </pic:spPr>
+                </pic:pic>
+              </a:graphicData>
+            </a:graphic>
+          </wp:inline>
+        </w:drawing>
+      </w:r>
     </w:p>
     <w:p>
       <w:pPr>
@@ -4704,21 +3763,8 @@
           <w:szCs w:val="20"/>
           <w:lang w:val="uk-UA" w:eastAsia="zh-CN" w:bidi="hi-IN"/>
         </w:rPr>
-        <w:t xml:space="preserve">після </w:t>
-      </w:r>
-      <w:proofErr w:type="spellStart"/>
-      <w:r>
-        <w:rPr>
-          <w:rFonts w:eastAsia="Noto Serif CJK SC"/>
-          <w:i/>
-          <w:iCs/>
-          <w:sz w:val="24"/>
-          <w:szCs w:val="20"/>
-          <w:lang w:val="uk-UA" w:eastAsia="zh-CN" w:bidi="hi-IN"/>
-        </w:rPr>
-        <w:t>чанкінгу</w:t>
-      </w:r>
-      <w:proofErr w:type="spellEnd"/>
+        <w:t>після чанкінгу</w:t>
+      </w:r>
     </w:p>
     <w:p>
       <w:pPr>
@@ -4756,6 +3802,7 @@
           <w:rFonts w:eastAsia="Noto Serif CJK SC"/>
           <w:i/>
           <w:iCs/>
+          <w:noProof/>
           <w:lang w:val="uk-UA" w:eastAsia="zh-CN" w:bidi="hi-IN"/>
         </w:rPr>
         <w:drawing>
@@ -4774,7 +3821,7 @@
                     <pic:cNvPicPr/>
                   </pic:nvPicPr>
                   <pic:blipFill rotWithShape="1">
-                    <a:blip r:embed="rId21"/>
+                    <a:blip r:embed="rId23"/>
                     <a:srcRect b="44169"/>
                     <a:stretch/>
                   </pic:blipFill>
@@ -4835,21 +3882,8 @@
           <w:szCs w:val="20"/>
           <w:lang w:val="uk-UA" w:eastAsia="zh-CN" w:bidi="hi-IN"/>
         </w:rPr>
-        <w:t xml:space="preserve">Окремий </w:t>
-      </w:r>
-      <w:proofErr w:type="spellStart"/>
-      <w:r>
-        <w:rPr>
-          <w:rFonts w:eastAsia="Noto Serif CJK SC"/>
-          <w:i/>
-          <w:iCs/>
-          <w:sz w:val="24"/>
-          <w:szCs w:val="20"/>
-          <w:lang w:val="uk-UA" w:eastAsia="zh-CN" w:bidi="hi-IN"/>
-        </w:rPr>
-        <w:t>чанк</w:t>
-      </w:r>
-      <w:proofErr w:type="spellEnd"/>
+        <w:t>Окремий чанк</w:t>
+      </w:r>
     </w:p>
     <w:p>
       <w:pPr>
@@ -4873,6 +3907,7 @@
         <w:rPr>
           <w:i/>
           <w:iCs/>
+          <w:noProof/>
           <w:lang w:val="uk-UA"/>
         </w:rPr>
         <w:drawing>
@@ -4880,363 +3915,6 @@
             <wp:extent cx="4016088" cy="1181202"/>
             <wp:effectExtent l="0" t="0" r="3810" b="0"/>
             <wp:docPr id="16" name="Рисунок 16"/>
-            <wp:cNvGraphicFramePr>
-              <a:graphicFrameLocks xmlns:a="http://schemas.openxmlformats.org/drawingml/2006/main" noChangeAspect="1"/>
-            </wp:cNvGraphicFramePr>
-            <a:graphic xmlns:a="http://schemas.openxmlformats.org/drawingml/2006/main">
-              <a:graphicData uri="http://schemas.openxmlformats.org/drawingml/2006/picture">
-                <pic:pic xmlns:pic="http://schemas.openxmlformats.org/drawingml/2006/picture">
-                  <pic:nvPicPr>
-                    <pic:cNvPr id="1" name=""/>
-                    <pic:cNvPicPr/>
-                  </pic:nvPicPr>
-                  <pic:blipFill>
-                    <a:blip r:embed="rId22"/>
-                    <a:stretch>
-                      <a:fillRect/>
-                    </a:stretch>
-                  </pic:blipFill>
-                  <pic:spPr>
-                    <a:xfrm>
-                      <a:off x="0" y="0"/>
-                      <a:ext cx="4016088" cy="1181202"/>
-                    </a:xfrm>
-                    <a:prstGeom prst="rect">
-                      <a:avLst/>
-                    </a:prstGeom>
-                  </pic:spPr>
-                </pic:pic>
-              </a:graphicData>
-            </a:graphic>
-          </wp:inline>
-        </w:drawing>
-      </w:r>
-    </w:p>
-    <w:p>
-      <w:pPr>
-        <w:ind w:left="0" w:firstLine="0"/>
-        <w:jc w:val="center"/>
-        <w:rPr>
-          <w:rFonts w:eastAsia="Noto Serif CJK SC"/>
-          <w:i/>
-          <w:iCs/>
-          <w:sz w:val="24"/>
-          <w:szCs w:val="20"/>
-          <w:lang w:val="uk-UA" w:eastAsia="zh-CN" w:bidi="hi-IN"/>
-        </w:rPr>
-      </w:pPr>
-      <w:r>
-        <w:rPr>
-          <w:i/>
-          <w:iCs/>
-          <w:sz w:val="24"/>
-          <w:szCs w:val="20"/>
-          <w:lang w:val="uk-UA"/>
-        </w:rPr>
-        <w:t xml:space="preserve">Рис. 7. </w:t>
-      </w:r>
-      <w:r>
-        <w:rPr>
-          <w:i/>
-          <w:iCs/>
-          <w:sz w:val="24"/>
-          <w:szCs w:val="20"/>
-          <w:lang w:val="uk-UA"/>
-        </w:rPr>
-        <w:t xml:space="preserve">Статистика </w:t>
-      </w:r>
-      <w:proofErr w:type="spellStart"/>
-      <w:r>
-        <w:rPr>
-          <w:i/>
-          <w:iCs/>
-          <w:sz w:val="24"/>
-          <w:szCs w:val="20"/>
-          <w:lang w:val="uk-UA"/>
-        </w:rPr>
-        <w:t>чанків</w:t>
-      </w:r>
-      <w:proofErr w:type="spellEnd"/>
-    </w:p>
-    <w:p>
-      <w:pPr>
-        <w:spacing w:after="160" w:line="259" w:lineRule="auto"/>
-        <w:ind w:left="0" w:right="0" w:firstLine="0"/>
-        <w:rPr>
-          <w:lang w:val="uk-UA"/>
-        </w:rPr>
-      </w:pPr>
-    </w:p>
-    <w:p>
-      <w:pPr>
-        <w:ind w:left="0" w:firstLine="0"/>
-        <w:rPr>
-          <w:rFonts w:eastAsia="Noto Serif CJK SC"/>
-          <w:lang w:val="uk-UA" w:eastAsia="zh-CN" w:bidi="hi-IN"/>
-        </w:rPr>
-      </w:pPr>
-      <w:r>
-        <w:rPr>
-          <w:lang w:val="uk-UA"/>
-        </w:rPr>
-        <w:t xml:space="preserve">Після фільтрації </w:t>
-      </w:r>
-      <w:proofErr w:type="spellStart"/>
-      <w:r>
-        <w:rPr>
-          <w:lang w:val="uk-UA"/>
-        </w:rPr>
-        <w:t>чанків</w:t>
-      </w:r>
-      <w:proofErr w:type="spellEnd"/>
-      <w:r>
-        <w:rPr>
-          <w:lang w:val="uk-UA"/>
-        </w:rPr>
-        <w:t xml:space="preserve"> (відкидання занадто коротких  послідовностей) лишилося 2890 </w:t>
-      </w:r>
-      <w:proofErr w:type="spellStart"/>
-      <w:r>
-        <w:rPr>
-          <w:lang w:val="uk-UA"/>
-        </w:rPr>
-        <w:t>чанків</w:t>
-      </w:r>
-      <w:proofErr w:type="spellEnd"/>
-      <w:r>
-        <w:rPr>
-          <w:lang w:val="uk-UA"/>
-        </w:rPr>
-        <w:t>.</w:t>
-      </w:r>
-    </w:p>
-    <w:p>
-      <w:pPr>
-        <w:spacing w:after="160" w:line="259" w:lineRule="auto"/>
-        <w:ind w:left="0" w:right="0" w:firstLine="0"/>
-        <w:rPr>
-          <w:lang w:val="uk-UA"/>
-        </w:rPr>
-      </w:pPr>
-    </w:p>
-    <w:p>
-      <w:pPr>
-        <w:jc w:val="center"/>
-        <w:rPr>
-          <w:i/>
-          <w:iCs/>
-          <w:lang w:val="uk-UA"/>
-        </w:rPr>
-      </w:pPr>
-      <w:r>
-        <w:rPr>
-          <w:i/>
-          <w:iCs/>
-          <w:lang w:val="uk-UA"/>
-        </w:rPr>
-        <w:drawing>
-          <wp:inline distT="0" distB="0" distL="0" distR="0" wp14:anchorId="744B387F" wp14:editId="69A02AAE">
-            <wp:extent cx="4713393" cy="844550"/>
-            <wp:effectExtent l="0" t="0" r="0" b="0"/>
-            <wp:docPr id="20" name="Рисунок 20"/>
-            <wp:cNvGraphicFramePr>
-              <a:graphicFrameLocks xmlns:a="http://schemas.openxmlformats.org/drawingml/2006/main" noChangeAspect="1"/>
-            </wp:cNvGraphicFramePr>
-            <a:graphic xmlns:a="http://schemas.openxmlformats.org/drawingml/2006/main">
-              <a:graphicData uri="http://schemas.openxmlformats.org/drawingml/2006/picture">
-                <pic:pic xmlns:pic="http://schemas.openxmlformats.org/drawingml/2006/picture">
-                  <pic:nvPicPr>
-                    <pic:cNvPr id="1" name=""/>
-                    <pic:cNvPicPr/>
-                  </pic:nvPicPr>
-                  <pic:blipFill>
-                    <a:blip r:embed="rId23"/>
-                    <a:stretch>
-                      <a:fillRect/>
-                    </a:stretch>
-                  </pic:blipFill>
-                  <pic:spPr>
-                    <a:xfrm>
-                      <a:off x="0" y="0"/>
-                      <a:ext cx="4721801" cy="846057"/>
-                    </a:xfrm>
-                    <a:prstGeom prst="rect">
-                      <a:avLst/>
-                    </a:prstGeom>
-                  </pic:spPr>
-                </pic:pic>
-              </a:graphicData>
-            </a:graphic>
-          </wp:inline>
-        </w:drawing>
-      </w:r>
-    </w:p>
-    <w:p>
-      <w:pPr>
-        <w:ind w:left="0" w:firstLine="0"/>
-        <w:jc w:val="center"/>
-        <w:rPr>
-          <w:rFonts w:eastAsia="Noto Serif CJK SC"/>
-          <w:sz w:val="24"/>
-          <w:szCs w:val="20"/>
-          <w:lang w:val="uk-UA" w:eastAsia="zh-CN" w:bidi="hi-IN"/>
-        </w:rPr>
-      </w:pPr>
-      <w:r>
-        <w:rPr>
-          <w:i/>
-          <w:iCs/>
-          <w:sz w:val="24"/>
-          <w:szCs w:val="20"/>
-          <w:lang w:val="uk-UA"/>
-        </w:rPr>
-        <w:t xml:space="preserve">Рис. </w:t>
-      </w:r>
-      <w:r>
-        <w:rPr>
-          <w:i/>
-          <w:iCs/>
-          <w:sz w:val="24"/>
-          <w:szCs w:val="20"/>
-          <w:lang w:val="uk-UA"/>
-        </w:rPr>
-        <w:t>8</w:t>
-      </w:r>
-      <w:r>
-        <w:rPr>
-          <w:i/>
-          <w:iCs/>
-          <w:sz w:val="24"/>
-          <w:szCs w:val="20"/>
-          <w:lang w:val="uk-UA"/>
-        </w:rPr>
-        <w:t xml:space="preserve">. </w:t>
-      </w:r>
-      <w:r>
-        <w:rPr>
-          <w:i/>
-          <w:iCs/>
-          <w:sz w:val="24"/>
-          <w:szCs w:val="20"/>
-          <w:lang w:val="uk-UA"/>
-        </w:rPr>
-        <w:t xml:space="preserve">Використання графічних </w:t>
-      </w:r>
-      <w:r>
-        <w:rPr>
-          <w:i/>
-          <w:iCs/>
-          <w:sz w:val="24"/>
-          <w:szCs w:val="20"/>
-        </w:rPr>
-        <w:t>CUDA</w:t>
-      </w:r>
-      <w:r>
-        <w:rPr>
-          <w:i/>
-          <w:iCs/>
-          <w:sz w:val="24"/>
-          <w:szCs w:val="20"/>
-          <w:lang w:val="uk-UA"/>
-        </w:rPr>
-        <w:t xml:space="preserve"> </w:t>
-      </w:r>
-      <w:proofErr w:type="spellStart"/>
-      <w:r>
-        <w:rPr>
-          <w:i/>
-          <w:iCs/>
-          <w:sz w:val="24"/>
-          <w:szCs w:val="20"/>
-          <w:lang w:val="uk-UA"/>
-        </w:rPr>
-        <w:t>ядер</w:t>
-      </w:r>
-      <w:proofErr w:type="spellEnd"/>
-      <w:r>
-        <w:rPr>
-          <w:i/>
-          <w:iCs/>
-          <w:sz w:val="24"/>
-          <w:szCs w:val="20"/>
-          <w:lang w:val="uk-UA"/>
-        </w:rPr>
-        <w:t xml:space="preserve"> для перетворення </w:t>
-      </w:r>
-      <w:proofErr w:type="spellStart"/>
-      <w:r>
-        <w:rPr>
-          <w:i/>
-          <w:iCs/>
-          <w:sz w:val="24"/>
-          <w:szCs w:val="20"/>
-          <w:lang w:val="uk-UA"/>
-        </w:rPr>
-        <w:t>чанків</w:t>
-      </w:r>
-      <w:proofErr w:type="spellEnd"/>
-      <w:r>
-        <w:rPr>
-          <w:i/>
-          <w:iCs/>
-          <w:sz w:val="24"/>
-          <w:szCs w:val="20"/>
-          <w:lang w:val="uk-UA"/>
-        </w:rPr>
-        <w:t xml:space="preserve"> на </w:t>
-      </w:r>
-      <w:proofErr w:type="spellStart"/>
-      <w:r>
-        <w:rPr>
-          <w:i/>
-          <w:iCs/>
-          <w:sz w:val="24"/>
-          <w:szCs w:val="20"/>
-          <w:lang w:val="uk-UA"/>
-        </w:rPr>
-        <w:t>ембединги</w:t>
-      </w:r>
-      <w:proofErr w:type="spellEnd"/>
-      <w:r>
-        <w:rPr>
-          <w:i/>
-          <w:iCs/>
-          <w:sz w:val="24"/>
-          <w:szCs w:val="20"/>
-          <w:lang w:val="uk-UA"/>
-        </w:rPr>
-        <w:t>.</w:t>
-      </w:r>
-    </w:p>
-    <w:p>
-      <w:pPr>
-        <w:spacing w:after="160" w:line="259" w:lineRule="auto"/>
-        <w:ind w:left="0" w:right="0" w:firstLine="0"/>
-        <w:rPr>
-          <w:lang w:val="uk-UA"/>
-        </w:rPr>
-      </w:pPr>
-    </w:p>
-    <w:p>
-      <w:pPr>
-        <w:jc w:val="center"/>
-        <w:rPr>
-          <w:i/>
-          <w:iCs/>
-          <w:lang w:val="uk-UA"/>
-        </w:rPr>
-      </w:pPr>
-      <w:r>
-        <w:rPr>
-          <w:i/>
-          <w:iCs/>
-          <w:lang w:val="uk-UA"/>
-        </w:rPr>
-        <w:drawing>
-          <wp:inline distT="0" distB="0" distL="0" distR="0" wp14:anchorId="5DD1A628" wp14:editId="4EE02ADE">
-            <wp:extent cx="3756986" cy="2651990"/>
-            <wp:effectExtent l="0" t="0" r="0" b="0"/>
-            <wp:docPr id="24" name="Рисунок 24"/>
             <wp:cNvGraphicFramePr>
               <a:graphicFrameLocks xmlns:a="http://schemas.openxmlformats.org/drawingml/2006/main" noChangeAspect="1"/>
             </wp:cNvGraphicFramePr>
@@ -5256,7 +3934,7 @@
                   <pic:spPr>
                     <a:xfrm>
                       <a:off x="0" y="0"/>
-                      <a:ext cx="3756986" cy="2651990"/>
+                      <a:ext cx="4016088" cy="1181202"/>
                     </a:xfrm>
                     <a:prstGeom prst="rect">
                       <a:avLst/>
@@ -5271,13 +3949,15 @@
     </w:p>
     <w:p>
       <w:pPr>
+        <w:ind w:left="0" w:firstLine="0"/>
         <w:jc w:val="center"/>
         <w:rPr>
+          <w:rFonts w:eastAsia="Noto Serif CJK SC"/>
           <w:i/>
           <w:iCs/>
           <w:sz w:val="24"/>
           <w:szCs w:val="20"/>
-          <w:lang w:val="uk-UA"/>
+          <w:lang w:val="uk-UA" w:eastAsia="zh-CN" w:bidi="hi-IN"/>
         </w:rPr>
       </w:pPr>
       <w:r>
@@ -5288,7 +3968,7 @@
           <w:szCs w:val="20"/>
           <w:lang w:val="uk-UA"/>
         </w:rPr>
-        <w:t xml:space="preserve">Рис. 9. </w:t>
+        <w:t xml:space="preserve">Рис. 7. </w:t>
       </w:r>
       <w:r>
         <w:rPr>
@@ -5298,68 +3978,44 @@
           <w:szCs w:val="20"/>
           <w:lang w:val="uk-UA"/>
         </w:rPr>
-        <w:t xml:space="preserve">Перевірка завантаження збережених </w:t>
-      </w:r>
-      <w:proofErr w:type="spellStart"/>
-      <w:r>
-        <w:rPr>
-          <w:i/>
-          <w:iCs/>
-          <w:sz w:val="24"/>
-          <w:szCs w:val="20"/>
-          <w:lang w:val="uk-UA"/>
-        </w:rPr>
-        <w:t>ембедингів</w:t>
-      </w:r>
-      <w:proofErr w:type="spellEnd"/>
-    </w:p>
-    <w:p>
-      <w:pPr>
-        <w:rPr>
-          <w:i/>
-          <w:iCs/>
-          <w:lang w:val="uk-UA"/>
-        </w:rPr>
-      </w:pPr>
-    </w:p>
-    <w:p>
-      <w:pPr>
-        <w:pStyle w:val="a3"/>
-        <w:numPr>
-          <w:ilvl w:val="0"/>
-          <w:numId w:val="44"/>
-        </w:numPr>
-        <w:rPr>
-          <w:lang w:val="uk-UA"/>
-        </w:rPr>
-      </w:pPr>
-      <w:r>
-        <w:rPr>
-          <w:b/>
-          <w:bCs/>
-        </w:rPr>
-        <w:t xml:space="preserve">RAG </w:t>
-      </w:r>
-      <w:r>
-        <w:rPr>
-          <w:b/>
-          <w:bCs/>
-          <w:lang w:val="uk-UA"/>
-        </w:rPr>
-        <w:t>– Пошук та Відповідь</w:t>
-      </w:r>
-    </w:p>
-    <w:p>
-      <w:pPr>
-        <w:ind w:left="360" w:firstLine="0"/>
-        <w:rPr>
-          <w:lang w:val="uk-UA"/>
-        </w:rPr>
-      </w:pPr>
-    </w:p>
-    <w:p>
-      <w:pPr>
-        <w:ind w:left="360" w:firstLine="0"/>
+        <w:t>Статистика чанків</w:t>
+      </w:r>
+    </w:p>
+    <w:p>
+      <w:pPr>
+        <w:spacing w:after="160" w:line="259" w:lineRule="auto"/>
+        <w:ind w:left="0" w:right="0" w:firstLine="0"/>
+        <w:rPr>
+          <w:lang w:val="uk-UA"/>
+        </w:rPr>
+      </w:pPr>
+    </w:p>
+    <w:p>
+      <w:pPr>
+        <w:ind w:left="0" w:firstLine="0"/>
+        <w:rPr>
+          <w:rFonts w:eastAsia="Noto Serif CJK SC"/>
+          <w:lang w:val="uk-UA" w:eastAsia="zh-CN" w:bidi="hi-IN"/>
+        </w:rPr>
+      </w:pPr>
+      <w:r>
+        <w:rPr>
+          <w:lang w:val="uk-UA"/>
+        </w:rPr>
+        <w:t>Після фільтрації чанків (відкидання занадто коротких  послідовностей) лишилося 2890 чанків.</w:t>
+      </w:r>
+    </w:p>
+    <w:p>
+      <w:pPr>
+        <w:spacing w:after="160" w:line="259" w:lineRule="auto"/>
+        <w:ind w:left="0" w:right="0" w:firstLine="0"/>
+        <w:rPr>
+          <w:lang w:val="uk-UA"/>
+        </w:rPr>
+      </w:pPr>
+    </w:p>
+    <w:p>
+      <w:pPr>
         <w:jc w:val="center"/>
         <w:rPr>
           <w:i/>
@@ -5371,13 +4027,14 @@
         <w:rPr>
           <w:i/>
           <w:iCs/>
+          <w:noProof/>
           <w:lang w:val="uk-UA"/>
         </w:rPr>
         <w:drawing>
-          <wp:inline distT="0" distB="0" distL="0" distR="0" wp14:anchorId="79A33FDD" wp14:editId="4BB52C60">
-            <wp:extent cx="3715488" cy="431800"/>
-            <wp:effectExtent l="0" t="0" r="0" b="6350"/>
-            <wp:docPr id="25" name="Рисунок 25"/>
+          <wp:inline distT="0" distB="0" distL="0" distR="0" wp14:anchorId="744B387F" wp14:editId="69A02AAE">
+            <wp:extent cx="4713393" cy="844550"/>
+            <wp:effectExtent l="0" t="0" r="0" b="0"/>
+            <wp:docPr id="20" name="Рисунок 20"/>
             <wp:cNvGraphicFramePr>
               <a:graphicFrameLocks xmlns:a="http://schemas.openxmlformats.org/drawingml/2006/main" noChangeAspect="1"/>
             </wp:cNvGraphicFramePr>
@@ -5397,7 +4054,7 @@
                   <pic:spPr>
                     <a:xfrm>
                       <a:off x="0" y="0"/>
-                      <a:ext cx="3726851" cy="433121"/>
+                      <a:ext cx="4721801" cy="846057"/>
                     </a:xfrm>
                     <a:prstGeom prst="rect">
                       <a:avLst/>
@@ -5429,9 +4086,8 @@
           <w:szCs w:val="20"/>
           <w:lang w:val="uk-UA"/>
         </w:rPr>
-        <w:t xml:space="preserve">Рис. 10. Тензор </w:t>
-      </w:r>
-      <w:proofErr w:type="spellStart"/>
+        <w:t xml:space="preserve">Рис. 8. Використання графічних </w:t>
+      </w:r>
       <w:r>
         <w:rPr>
           <w:i/>
@@ -5439,40 +4095,18 @@
           <w:sz w:val="24"/>
           <w:szCs w:val="20"/>
         </w:rPr>
-        <w:t>PyTorch</w:t>
-      </w:r>
-      <w:proofErr w:type="spellEnd"/>
+        <w:t>CUDA</w:t>
+      </w:r>
       <w:r>
         <w:rPr>
           <w:i/>
           <w:iCs/>
           <w:sz w:val="24"/>
           <w:szCs w:val="20"/>
-        </w:rPr>
-        <w:t xml:space="preserve"> </w:t>
-      </w:r>
-      <w:r>
-        <w:rPr>
-          <w:i/>
-          <w:iCs/>
-          <w:sz w:val="24"/>
-          <w:szCs w:val="20"/>
-          <w:lang w:val="uk-UA"/>
-        </w:rPr>
-        <w:t xml:space="preserve">отриманий зі збережених </w:t>
-      </w:r>
-      <w:proofErr w:type="spellStart"/>
-      <w:r>
-        <w:rPr>
-          <w:i/>
-          <w:iCs/>
-          <w:sz w:val="24"/>
-          <w:szCs w:val="20"/>
-          <w:lang w:val="uk-UA"/>
-        </w:rPr>
-        <w:t>чанків</w:t>
-      </w:r>
-      <w:proofErr w:type="spellEnd"/>
+          <w:lang w:val="uk-UA"/>
+        </w:rPr>
+        <w:t xml:space="preserve"> ядер для перетворення чанків на ембединги.</w:t>
+      </w:r>
     </w:p>
     <w:p>
       <w:pPr>
@@ -5496,14 +4130,14 @@
         <w:rPr>
           <w:i/>
           <w:iCs/>
-          <w:lang w:val="uk-UA"/>
-        </w:rPr>
-        <w:lastRenderedPageBreak/>
+          <w:noProof/>
+          <w:lang w:val="uk-UA"/>
+        </w:rPr>
         <w:drawing>
-          <wp:inline distT="0" distB="0" distL="0" distR="0" wp14:anchorId="7AB9138F" wp14:editId="29305A40">
-            <wp:extent cx="4419983" cy="5875529"/>
+          <wp:inline distT="0" distB="0" distL="0" distR="0" wp14:anchorId="5DD1A628" wp14:editId="4EE02ADE">
+            <wp:extent cx="3756986" cy="2651990"/>
             <wp:effectExtent l="0" t="0" r="0" b="0"/>
-            <wp:docPr id="27" name="Рисунок 27"/>
+            <wp:docPr id="24" name="Рисунок 24"/>
             <wp:cNvGraphicFramePr>
               <a:graphicFrameLocks xmlns:a="http://schemas.openxmlformats.org/drawingml/2006/main" noChangeAspect="1"/>
             </wp:cNvGraphicFramePr>
@@ -5523,7 +4157,7 @@
                   <pic:spPr>
                     <a:xfrm>
                       <a:off x="0" y="0"/>
-                      <a:ext cx="4419983" cy="5875529"/>
+                      <a:ext cx="3756986" cy="2651990"/>
                     </a:xfrm>
                     <a:prstGeom prst="rect">
                       <a:avLst/>
@@ -5538,13 +4172,13 @@
     </w:p>
     <w:p>
       <w:pPr>
-        <w:ind w:left="0" w:firstLine="0"/>
         <w:jc w:val="center"/>
         <w:rPr>
-          <w:rFonts w:eastAsia="Noto Serif CJK SC"/>
+          <w:i/>
+          <w:iCs/>
           <w:sz w:val="24"/>
           <w:szCs w:val="20"/>
-          <w:lang w:val="uk-UA" w:eastAsia="zh-CN" w:bidi="hi-IN"/>
+          <w:lang w:val="uk-UA"/>
         </w:rPr>
       </w:pPr>
       <w:r>
@@ -5555,72 +4189,56 @@
           <w:szCs w:val="20"/>
           <w:lang w:val="uk-UA"/>
         </w:rPr>
-        <w:t xml:space="preserve">Рис. </w:t>
-      </w:r>
-      <w:r>
-        <w:rPr>
-          <w:i/>
-          <w:iCs/>
-          <w:sz w:val="24"/>
-          <w:szCs w:val="20"/>
-          <w:lang w:val="uk-UA"/>
-        </w:rPr>
-        <w:t>11</w:t>
-      </w:r>
-      <w:r>
-        <w:rPr>
-          <w:i/>
-          <w:iCs/>
-          <w:sz w:val="24"/>
-          <w:szCs w:val="20"/>
-          <w:lang w:val="uk-UA"/>
-        </w:rPr>
-        <w:t xml:space="preserve">. Перевірка </w:t>
-      </w:r>
-      <w:r>
-        <w:rPr>
-          <w:i/>
-          <w:iCs/>
-          <w:sz w:val="24"/>
-          <w:szCs w:val="20"/>
-          <w:lang w:val="uk-UA"/>
-        </w:rPr>
-        <w:t xml:space="preserve">працездатності пошуку по </w:t>
-      </w:r>
-      <w:proofErr w:type="spellStart"/>
-      <w:r>
-        <w:rPr>
-          <w:i/>
-          <w:iCs/>
-          <w:sz w:val="24"/>
-          <w:szCs w:val="20"/>
-          <w:lang w:val="uk-UA"/>
-        </w:rPr>
-        <w:t>чанках</w:t>
-      </w:r>
-      <w:proofErr w:type="spellEnd"/>
-      <w:r>
-        <w:rPr>
-          <w:i/>
-          <w:iCs/>
-          <w:sz w:val="24"/>
-          <w:szCs w:val="20"/>
-          <w:lang w:val="uk-UA"/>
-        </w:rPr>
-        <w:t>. Оцінка подібності</w:t>
-      </w:r>
-    </w:p>
-    <w:p>
-      <w:pPr>
-        <w:spacing w:after="160" w:line="259" w:lineRule="auto"/>
-        <w:ind w:left="0" w:right="0" w:firstLine="0"/>
-        <w:rPr>
-          <w:lang w:val="uk-UA"/>
-        </w:rPr>
-      </w:pPr>
-    </w:p>
-    <w:p>
-      <w:pPr>
+        <w:t>Рис. 9. Перевірка завантаження збережених ембедингів</w:t>
+      </w:r>
+    </w:p>
+    <w:p>
+      <w:pPr>
+        <w:rPr>
+          <w:i/>
+          <w:iCs/>
+          <w:lang w:val="uk-UA"/>
+        </w:rPr>
+      </w:pPr>
+    </w:p>
+    <w:p>
+      <w:pPr>
+        <w:pStyle w:val="a3"/>
+        <w:numPr>
+          <w:ilvl w:val="0"/>
+          <w:numId w:val="44"/>
+        </w:numPr>
+        <w:rPr>
+          <w:lang w:val="uk-UA"/>
+        </w:rPr>
+      </w:pPr>
+      <w:r>
+        <w:rPr>
+          <w:b/>
+          <w:bCs/>
+        </w:rPr>
+        <w:t xml:space="preserve">RAG </w:t>
+      </w:r>
+      <w:r>
+        <w:rPr>
+          <w:b/>
+          <w:bCs/>
+          <w:lang w:val="uk-UA"/>
+        </w:rPr>
+        <w:t>– Пошук та Відповідь</w:t>
+      </w:r>
+    </w:p>
+    <w:p>
+      <w:pPr>
+        <w:ind w:left="360" w:firstLine="0"/>
+        <w:rPr>
+          <w:lang w:val="uk-UA"/>
+        </w:rPr>
+      </w:pPr>
+    </w:p>
+    <w:p>
+      <w:pPr>
+        <w:ind w:left="360" w:firstLine="0"/>
         <w:jc w:val="center"/>
         <w:rPr>
           <w:i/>
@@ -5632,13 +4250,14 @@
         <w:rPr>
           <w:i/>
           <w:iCs/>
+          <w:noProof/>
           <w:lang w:val="uk-UA"/>
         </w:rPr>
         <w:drawing>
-          <wp:inline distT="0" distB="0" distL="0" distR="0" wp14:anchorId="699FF587" wp14:editId="7099D1EC">
-            <wp:extent cx="4335571" cy="742950"/>
-            <wp:effectExtent l="0" t="0" r="8255" b="0"/>
-            <wp:docPr id="29" name="Рисунок 29"/>
+          <wp:inline distT="0" distB="0" distL="0" distR="0" wp14:anchorId="79A33FDD" wp14:editId="4BB52C60">
+            <wp:extent cx="3715488" cy="431800"/>
+            <wp:effectExtent l="0" t="0" r="0" b="6350"/>
+            <wp:docPr id="25" name="Рисунок 25"/>
             <wp:cNvGraphicFramePr>
               <a:graphicFrameLocks xmlns:a="http://schemas.openxmlformats.org/drawingml/2006/main" noChangeAspect="1"/>
             </wp:cNvGraphicFramePr>
@@ -5658,7 +4277,7 @@
                   <pic:spPr>
                     <a:xfrm>
                       <a:off x="0" y="0"/>
-                      <a:ext cx="4340261" cy="743754"/>
+                      <a:ext cx="3726851" cy="433121"/>
                     </a:xfrm>
                     <a:prstGeom prst="rect">
                       <a:avLst/>
@@ -5673,13 +4292,13 @@
     </w:p>
     <w:p>
       <w:pPr>
+        <w:ind w:left="0" w:firstLine="0"/>
         <w:jc w:val="center"/>
         <w:rPr>
-          <w:i/>
-          <w:iCs/>
+          <w:rFonts w:eastAsia="Noto Serif CJK SC"/>
           <w:sz w:val="24"/>
           <w:szCs w:val="20"/>
-          <w:lang w:val="uk-UA"/>
+          <w:lang w:val="uk-UA" w:eastAsia="zh-CN" w:bidi="hi-IN"/>
         </w:rPr>
       </w:pPr>
       <w:r>
@@ -5690,7 +4309,7 @@
           <w:szCs w:val="20"/>
           <w:lang w:val="uk-UA"/>
         </w:rPr>
-        <w:t xml:space="preserve">Рис. </w:t>
+        <w:t xml:space="preserve">Рис. 10. Тензор </w:t>
       </w:r>
       <w:r>
         <w:rPr>
@@ -5698,9 +4317,8 @@
           <w:iCs/>
           <w:sz w:val="24"/>
           <w:szCs w:val="20"/>
-          <w:lang w:val="uk-UA"/>
-        </w:rPr>
-        <w:t>1</w:t>
+        </w:rPr>
+        <w:t xml:space="preserve">PyTorch </w:t>
       </w:r>
       <w:r>
         <w:rPr>
@@ -5710,40 +4328,17 @@
           <w:szCs w:val="20"/>
           <w:lang w:val="uk-UA"/>
         </w:rPr>
-        <w:t>2</w:t>
-      </w:r>
-      <w:r>
-        <w:rPr>
-          <w:i/>
-          <w:iCs/>
-          <w:sz w:val="24"/>
-          <w:szCs w:val="20"/>
-          <w:lang w:val="uk-UA"/>
-        </w:rPr>
-        <w:t xml:space="preserve">. Вибір моделі та конфігурації </w:t>
-      </w:r>
-      <w:proofErr w:type="spellStart"/>
-      <w:r>
-        <w:rPr>
-          <w:i/>
-          <w:iCs/>
-          <w:sz w:val="24"/>
-          <w:szCs w:val="20"/>
-          <w:lang w:val="uk-UA"/>
-        </w:rPr>
-        <w:t>квантизації</w:t>
-      </w:r>
-      <w:proofErr w:type="spellEnd"/>
-      <w:r>
-        <w:rPr>
-          <w:i/>
-          <w:iCs/>
-          <w:sz w:val="24"/>
-          <w:szCs w:val="20"/>
-          <w:lang w:val="uk-UA"/>
-        </w:rPr>
-        <w:t xml:space="preserve"> на основі пам'яті</w:t>
-      </w:r>
+        <w:t>отриманий зі збережених чанків</w:t>
+      </w:r>
+    </w:p>
+    <w:p>
+      <w:pPr>
+        <w:spacing w:after="160" w:line="259" w:lineRule="auto"/>
+        <w:ind w:left="0" w:right="0" w:firstLine="0"/>
+        <w:rPr>
+          <w:lang w:val="uk-UA"/>
+        </w:rPr>
+      </w:pPr>
     </w:p>
     <w:p>
       <w:pPr>
@@ -5751,92 +4346,22 @@
         <w:rPr>
           <w:i/>
           <w:iCs/>
-          <w:sz w:val="24"/>
-          <w:szCs w:val="20"/>
-          <w:lang w:val="uk-UA"/>
-        </w:rPr>
-      </w:pPr>
-    </w:p>
-    <w:p>
-      <w:pPr>
-        <w:ind w:left="360" w:firstLine="0"/>
-        <w:rPr>
-          <w:i/>
-          <w:iCs/>
-          <w:lang w:val="uk-UA"/>
-        </w:rPr>
-      </w:pPr>
-    </w:p>
-    <w:p>
-      <w:pPr>
-        <w:ind w:left="360" w:firstLine="0"/>
-        <w:rPr>
-          <w:lang w:val="uk-UA"/>
-        </w:rPr>
-      </w:pPr>
-      <w:r>
-        <w:rPr>
-          <w:lang w:val="uk-UA"/>
-        </w:rPr>
-        <w:t xml:space="preserve">Завантаження моделі </w:t>
-      </w:r>
-      <w:r>
-        <w:t xml:space="preserve">google/gemma-2b-it </w:t>
-      </w:r>
-      <w:r>
-        <w:rPr>
-          <w:lang w:val="uk-UA"/>
-        </w:rPr>
-        <w:t xml:space="preserve">з </w:t>
-      </w:r>
-      <w:r>
-        <w:t>Hugging Face</w:t>
-      </w:r>
-      <w:r>
-        <w:rPr>
-          <w:lang w:val="uk-UA"/>
-        </w:rPr>
-        <w:t>.</w:t>
-      </w:r>
-    </w:p>
-    <w:p>
-      <w:pPr>
-        <w:ind w:left="360" w:firstLine="0"/>
-        <w:rPr>
-          <w:i/>
-          <w:iCs/>
-          <w:sz w:val="24"/>
-          <w:szCs w:val="20"/>
-          <w:lang w:val="uk-UA"/>
-        </w:rPr>
-      </w:pPr>
-    </w:p>
-    <w:p>
-      <w:pPr>
-        <w:ind w:left="360" w:firstLine="0"/>
-        <w:jc w:val="center"/>
-        <w:rPr>
-          <w:i/>
-          <w:iCs/>
-          <w:sz w:val="24"/>
-          <w:szCs w:val="20"/>
-          <w:lang w:val="uk-UA"/>
-        </w:rPr>
-      </w:pPr>
-      <w:r>
-        <w:rPr>
-          <w:i/>
-          <w:iCs/>
-          <w:sz w:val="24"/>
-          <w:szCs w:val="20"/>
+          <w:lang w:val="uk-UA"/>
+        </w:rPr>
+      </w:pPr>
+      <w:r>
+        <w:rPr>
+          <w:i/>
+          <w:iCs/>
+          <w:noProof/>
           <w:lang w:val="uk-UA"/>
         </w:rPr>
         <w:lastRenderedPageBreak/>
         <w:drawing>
-          <wp:inline distT="0" distB="0" distL="0" distR="0" wp14:anchorId="55856862" wp14:editId="01D07367">
-            <wp:extent cx="6127115" cy="2226310"/>
-            <wp:effectExtent l="0" t="0" r="6985" b="2540"/>
-            <wp:docPr id="30" name="Рисунок 30"/>
+          <wp:inline distT="0" distB="0" distL="0" distR="0" wp14:anchorId="7AB9138F" wp14:editId="29305A40">
+            <wp:extent cx="4419983" cy="5875529"/>
+            <wp:effectExtent l="0" t="0" r="0" b="0"/>
+            <wp:docPr id="27" name="Рисунок 27"/>
             <wp:cNvGraphicFramePr>
               <a:graphicFrameLocks xmlns:a="http://schemas.openxmlformats.org/drawingml/2006/main" noChangeAspect="1"/>
             </wp:cNvGraphicFramePr>
@@ -5856,7 +4381,7 @@
                   <pic:spPr>
                     <a:xfrm>
                       <a:off x="0" y="0"/>
-                      <a:ext cx="6127115" cy="2226310"/>
+                      <a:ext cx="4419983" cy="5875529"/>
                     </a:xfrm>
                     <a:prstGeom prst="rect">
                       <a:avLst/>
@@ -5871,13 +4396,13 @@
     </w:p>
     <w:p>
       <w:pPr>
-        <w:ind w:left="360" w:firstLine="0"/>
+        <w:ind w:left="0" w:firstLine="0"/>
         <w:jc w:val="center"/>
         <w:rPr>
-          <w:i/>
-          <w:iCs/>
+          <w:rFonts w:eastAsia="Noto Serif CJK SC"/>
           <w:sz w:val="24"/>
           <w:szCs w:val="20"/>
+          <w:lang w:val="uk-UA" w:eastAsia="zh-CN" w:bidi="hi-IN"/>
         </w:rPr>
       </w:pPr>
       <w:r>
@@ -5888,7 +4413,7 @@
           <w:szCs w:val="20"/>
           <w:lang w:val="uk-UA"/>
         </w:rPr>
-        <w:t xml:space="preserve">Рис. 13. Відповідь </w:t>
+        <w:t xml:space="preserve">Рис. </w:t>
       </w:r>
       <w:r>
         <w:rPr>
@@ -5896,8 +4421,9 @@
           <w:iCs/>
           <w:sz w:val="24"/>
           <w:szCs w:val="20"/>
-        </w:rPr>
-        <w:t xml:space="preserve">LLM </w:t>
+          <w:lang w:val="uk-UA"/>
+        </w:rPr>
+        <w:t>11</w:t>
       </w:r>
       <w:r>
         <w:rPr>
@@ -5907,7 +4433,7 @@
           <w:szCs w:val="20"/>
           <w:lang w:val="uk-UA"/>
         </w:rPr>
-        <w:t xml:space="preserve">моделі без </w:t>
+        <w:t xml:space="preserve">. Перевірка </w:t>
       </w:r>
       <w:r>
         <w:rPr>
@@ -5915,48 +4441,41 @@
           <w:iCs/>
           <w:sz w:val="24"/>
           <w:szCs w:val="20"/>
-        </w:rPr>
-        <w:t>RAG</w:t>
-      </w:r>
-    </w:p>
-    <w:p>
-      <w:pPr>
-        <w:ind w:left="360" w:firstLine="0"/>
+          <w:lang w:val="uk-UA"/>
+        </w:rPr>
+        <w:t>працездатності пошуку по чанках. Оцінка подібності</w:t>
+      </w:r>
+    </w:p>
+    <w:p>
+      <w:pPr>
+        <w:spacing w:after="160" w:line="259" w:lineRule="auto"/>
+        <w:ind w:left="0" w:right="0" w:firstLine="0"/>
+        <w:rPr>
+          <w:lang w:val="uk-UA"/>
+        </w:rPr>
+      </w:pPr>
+    </w:p>
+    <w:p>
+      <w:pPr>
         <w:jc w:val="center"/>
         <w:rPr>
           <w:i/>
           <w:iCs/>
-          <w:sz w:val="24"/>
-          <w:szCs w:val="20"/>
-          <w:lang w:val="uk-UA"/>
-        </w:rPr>
-      </w:pPr>
-    </w:p>
-    <w:p>
-      <w:pPr>
-        <w:ind w:left="360" w:firstLine="0"/>
-        <w:jc w:val="center"/>
-        <w:rPr>
-          <w:i/>
-          <w:iCs/>
-          <w:sz w:val="24"/>
-          <w:szCs w:val="20"/>
-          <w:lang w:val="uk-UA"/>
-        </w:rPr>
-      </w:pPr>
-      <w:r>
-        <w:rPr>
-          <w:i/>
-          <w:iCs/>
-          <w:sz w:val="24"/>
-          <w:szCs w:val="20"/>
+          <w:lang w:val="uk-UA"/>
+        </w:rPr>
+      </w:pPr>
+      <w:r>
+        <w:rPr>
+          <w:i/>
+          <w:iCs/>
+          <w:noProof/>
           <w:lang w:val="uk-UA"/>
         </w:rPr>
         <w:drawing>
-          <wp:inline distT="0" distB="0" distL="0" distR="0" wp14:anchorId="027E225F" wp14:editId="0C74951B">
-            <wp:extent cx="6127115" cy="2934335"/>
-            <wp:effectExtent l="0" t="0" r="6985" b="0"/>
-            <wp:docPr id="32" name="Рисунок 32"/>
+          <wp:inline distT="0" distB="0" distL="0" distR="0" wp14:anchorId="699FF587" wp14:editId="7099D1EC">
+            <wp:extent cx="4335571" cy="742950"/>
+            <wp:effectExtent l="0" t="0" r="8255" b="0"/>
+            <wp:docPr id="29" name="Рисунок 29"/>
             <wp:cNvGraphicFramePr>
               <a:graphicFrameLocks xmlns:a="http://schemas.openxmlformats.org/drawingml/2006/main" noChangeAspect="1"/>
             </wp:cNvGraphicFramePr>
@@ -5976,7 +4495,7 @@
                   <pic:spPr>
                     <a:xfrm>
                       <a:off x="0" y="0"/>
-                      <a:ext cx="6127115" cy="2934335"/>
+                      <a:ext cx="4340261" cy="743754"/>
                     </a:xfrm>
                     <a:prstGeom prst="rect">
                       <a:avLst/>
@@ -5991,6 +4510,114 @@
     </w:p>
     <w:p>
       <w:pPr>
+        <w:jc w:val="center"/>
+        <w:rPr>
+          <w:i/>
+          <w:iCs/>
+          <w:sz w:val="24"/>
+          <w:szCs w:val="20"/>
+          <w:lang w:val="uk-UA"/>
+        </w:rPr>
+      </w:pPr>
+      <w:r>
+        <w:rPr>
+          <w:i/>
+          <w:iCs/>
+          <w:sz w:val="24"/>
+          <w:szCs w:val="20"/>
+          <w:lang w:val="uk-UA"/>
+        </w:rPr>
+        <w:t xml:space="preserve">Рис. </w:t>
+      </w:r>
+      <w:r>
+        <w:rPr>
+          <w:i/>
+          <w:iCs/>
+          <w:sz w:val="24"/>
+          <w:szCs w:val="20"/>
+          <w:lang w:val="uk-UA"/>
+        </w:rPr>
+        <w:t>12</w:t>
+      </w:r>
+      <w:r>
+        <w:rPr>
+          <w:i/>
+          <w:iCs/>
+          <w:sz w:val="24"/>
+          <w:szCs w:val="20"/>
+          <w:lang w:val="uk-UA"/>
+        </w:rPr>
+        <w:t>. Вибір моделі та конфігурації квантизації на основі пам'яті</w:t>
+      </w:r>
+    </w:p>
+    <w:p>
+      <w:pPr>
+        <w:jc w:val="center"/>
+        <w:rPr>
+          <w:i/>
+          <w:iCs/>
+          <w:sz w:val="24"/>
+          <w:szCs w:val="20"/>
+          <w:lang w:val="uk-UA"/>
+        </w:rPr>
+      </w:pPr>
+    </w:p>
+    <w:p>
+      <w:pPr>
+        <w:ind w:left="360" w:firstLine="0"/>
+        <w:rPr>
+          <w:i/>
+          <w:iCs/>
+          <w:lang w:val="uk-UA"/>
+        </w:rPr>
+      </w:pPr>
+    </w:p>
+    <w:p>
+      <w:pPr>
+        <w:ind w:left="360" w:firstLine="0"/>
+        <w:rPr>
+          <w:lang w:val="uk-UA"/>
+        </w:rPr>
+      </w:pPr>
+      <w:r>
+        <w:rPr>
+          <w:lang w:val="uk-UA"/>
+        </w:rPr>
+        <w:t xml:space="preserve">Завантаження моделі </w:t>
+      </w:r>
+      <w:r>
+        <w:t xml:space="preserve">google/gemma-2b-it </w:t>
+      </w:r>
+      <w:r>
+        <w:rPr>
+          <w:lang w:val="uk-UA"/>
+        </w:rPr>
+        <w:t xml:space="preserve">з </w:t>
+      </w:r>
+      <w:r>
+        <w:t>Hugging Face</w:t>
+      </w:r>
+      <w:r>
+        <w:rPr>
+          <w:lang w:val="uk-UA"/>
+        </w:rPr>
+        <w:t>.</w:t>
+      </w:r>
+    </w:p>
+    <w:p>
+      <w:pPr>
+        <w:ind w:left="360" w:firstLine="0"/>
+        <w:rPr>
+          <w:i/>
+          <w:iCs/>
+          <w:sz w:val="24"/>
+          <w:szCs w:val="20"/>
+          <w:lang w:val="uk-UA"/>
+        </w:rPr>
+      </w:pPr>
+    </w:p>
+    <w:p>
+      <w:pPr>
         <w:ind w:left="360" w:firstLine="0"/>
         <w:jc w:val="center"/>
         <w:rPr>
@@ -5998,117 +4625,24 @@
           <w:iCs/>
           <w:sz w:val="24"/>
           <w:szCs w:val="20"/>
-        </w:rPr>
-      </w:pPr>
-      <w:r>
-        <w:rPr>
-          <w:i/>
-          <w:iCs/>
+          <w:lang w:val="uk-UA"/>
+        </w:rPr>
+      </w:pPr>
+      <w:r>
+        <w:rPr>
+          <w:i/>
+          <w:iCs/>
+          <w:noProof/>
           <w:sz w:val="24"/>
           <w:szCs w:val="20"/>
           <w:lang w:val="uk-UA"/>
         </w:rPr>
-        <w:t>Рис. 1</w:t>
-      </w:r>
-      <w:r>
-        <w:rPr>
-          <w:i/>
-          <w:iCs/>
-          <w:sz w:val="24"/>
-          <w:szCs w:val="20"/>
-        </w:rPr>
-        <w:t>4</w:t>
-      </w:r>
-      <w:r>
-        <w:rPr>
-          <w:i/>
-          <w:iCs/>
-          <w:sz w:val="24"/>
-          <w:szCs w:val="20"/>
-          <w:lang w:val="uk-UA"/>
-        </w:rPr>
-        <w:t xml:space="preserve">. </w:t>
-      </w:r>
-      <w:r>
-        <w:rPr>
-          <w:i/>
-          <w:iCs/>
-          <w:sz w:val="24"/>
-          <w:szCs w:val="20"/>
-          <w:lang w:val="uk-UA"/>
-        </w:rPr>
-        <w:t xml:space="preserve">Тест </w:t>
-      </w:r>
-      <w:proofErr w:type="spellStart"/>
-      <w:r>
-        <w:rPr>
-          <w:i/>
-          <w:iCs/>
-          <w:sz w:val="24"/>
-          <w:szCs w:val="20"/>
-          <w:lang w:val="uk-UA"/>
-        </w:rPr>
-        <w:t>форматувальника</w:t>
-      </w:r>
-      <w:proofErr w:type="spellEnd"/>
-      <w:r>
-        <w:rPr>
-          <w:i/>
-          <w:iCs/>
-          <w:sz w:val="24"/>
-          <w:szCs w:val="20"/>
-          <w:lang w:val="uk-UA"/>
-        </w:rPr>
-        <w:t xml:space="preserve"> </w:t>
-      </w:r>
-      <w:proofErr w:type="spellStart"/>
-      <w:r>
-        <w:rPr>
-          <w:i/>
-          <w:iCs/>
-          <w:sz w:val="24"/>
-          <w:szCs w:val="20"/>
-          <w:lang w:val="uk-UA"/>
-        </w:rPr>
-        <w:t>промпту</w:t>
-      </w:r>
-      <w:proofErr w:type="spellEnd"/>
-    </w:p>
-    <w:p>
-      <w:pPr>
-        <w:ind w:left="360" w:firstLine="0"/>
-        <w:jc w:val="center"/>
-        <w:rPr>
-          <w:i/>
-          <w:iCs/>
-          <w:sz w:val="24"/>
-          <w:szCs w:val="20"/>
-          <w:lang w:val="uk-UA"/>
-        </w:rPr>
-      </w:pPr>
-    </w:p>
-    <w:p>
-      <w:pPr>
-        <w:ind w:left="360" w:firstLine="0"/>
-        <w:jc w:val="center"/>
-        <w:rPr>
-          <w:i/>
-          <w:iCs/>
-          <w:sz w:val="24"/>
-          <w:szCs w:val="20"/>
-          <w:lang w:val="uk-UA"/>
-        </w:rPr>
-      </w:pPr>
-      <w:r>
-        <w:rPr>
-          <w:noProof/>
-        </w:rPr>
         <w:lastRenderedPageBreak/>
         <w:drawing>
-          <wp:inline distT="0" distB="0" distL="0" distR="0" wp14:anchorId="73A7316E" wp14:editId="70204CE8">
-            <wp:extent cx="5133333" cy="6876190"/>
-            <wp:effectExtent l="0" t="0" r="0" b="1270"/>
-            <wp:docPr id="35" name="Рисунок 35"/>
+          <wp:inline distT="0" distB="0" distL="0" distR="0" wp14:anchorId="55856862" wp14:editId="01D07367">
+            <wp:extent cx="6127115" cy="2226310"/>
+            <wp:effectExtent l="0" t="0" r="6985" b="2540"/>
+            <wp:docPr id="30" name="Рисунок 30"/>
             <wp:cNvGraphicFramePr>
               <a:graphicFrameLocks xmlns:a="http://schemas.openxmlformats.org/drawingml/2006/main" noChangeAspect="1"/>
             </wp:cNvGraphicFramePr>
@@ -6128,7 +4662,7 @@
                   <pic:spPr>
                     <a:xfrm>
                       <a:off x="0" y="0"/>
-                      <a:ext cx="5133333" cy="6876190"/>
+                      <a:ext cx="6127115" cy="2226310"/>
                     </a:xfrm>
                     <a:prstGeom prst="rect">
                       <a:avLst/>
@@ -6160,7 +4694,7 @@
           <w:szCs w:val="20"/>
           <w:lang w:val="uk-UA"/>
         </w:rPr>
-        <w:t>Рис. 1</w:t>
+        <w:t xml:space="preserve">Рис. 13. Відповідь </w:t>
       </w:r>
       <w:r>
         <w:rPr>
@@ -6168,9 +4702,8 @@
           <w:iCs/>
           <w:sz w:val="24"/>
           <w:szCs w:val="20"/>
-          <w:lang w:val="uk-UA"/>
-        </w:rPr>
-        <w:t>5</w:t>
+        </w:rPr>
+        <w:t xml:space="preserve">LLM </w:t>
       </w:r>
       <w:r>
         <w:rPr>
@@ -6180,7 +4713,7 @@
           <w:szCs w:val="20"/>
           <w:lang w:val="uk-UA"/>
         </w:rPr>
-        <w:t xml:space="preserve">. </w:t>
+        <w:t xml:space="preserve">моделі без </w:t>
       </w:r>
       <w:r>
         <w:rPr>
@@ -6188,20 +4721,27 @@
           <w:iCs/>
           <w:sz w:val="24"/>
           <w:szCs w:val="20"/>
-          <w:lang w:val="uk-UA"/>
-        </w:rPr>
-        <w:t xml:space="preserve">Відповідь моделі з використанням </w:t>
-      </w:r>
-      <w:r>
+        </w:rPr>
+        <w:t>RAG</w:t>
+      </w:r>
+    </w:p>
+    <w:p>
+      <w:pPr>
+        <w:ind w:left="360" w:firstLine="0"/>
+        <w:jc w:val="center"/>
         <w:rPr>
           <w:i/>
           <w:iCs/>
           <w:sz w:val="24"/>
           <w:szCs w:val="20"/>
-        </w:rPr>
-        <w:t>RAG (</w:t>
-      </w:r>
-      <w:r>
+          <w:lang w:val="uk-UA"/>
+        </w:rPr>
+      </w:pPr>
+    </w:p>
+    <w:p>
+      <w:pPr>
+        <w:ind w:left="360" w:firstLine="0"/>
+        <w:jc w:val="center"/>
         <w:rPr>
           <w:i/>
           <w:iCs/>
@@ -6209,47 +4749,21 @@
           <w:szCs w:val="20"/>
           <w:lang w:val="uk-UA"/>
         </w:rPr>
-        <w:t>з контекстом)</w:t>
-      </w:r>
-    </w:p>
-    <w:p>
-      <w:pPr>
-        <w:ind w:left="360" w:firstLine="0"/>
-        <w:jc w:val="center"/>
-        <w:rPr>
-          <w:i/>
-          <w:iCs/>
+      </w:pPr>
+      <w:r>
+        <w:rPr>
+          <w:i/>
+          <w:iCs/>
+          <w:noProof/>
           <w:sz w:val="24"/>
           <w:szCs w:val="20"/>
           <w:lang w:val="uk-UA"/>
         </w:rPr>
-      </w:pPr>
-    </w:p>
-    <w:p>
-      <w:pPr>
-        <w:ind w:left="360" w:firstLine="0"/>
-        <w:jc w:val="center"/>
-        <w:rPr>
-          <w:i/>
-          <w:iCs/>
-          <w:sz w:val="24"/>
-          <w:szCs w:val="20"/>
-          <w:lang w:val="uk-UA"/>
-        </w:rPr>
-      </w:pPr>
-      <w:r>
-        <w:rPr>
-          <w:i/>
-          <w:iCs/>
-          <w:sz w:val="24"/>
-          <w:szCs w:val="20"/>
-          <w:lang w:val="uk-UA"/>
-        </w:rPr>
         <w:drawing>
-          <wp:inline distT="0" distB="0" distL="0" distR="0" wp14:anchorId="42C4C6E8" wp14:editId="40594F4D">
-            <wp:extent cx="4970828" cy="1225550"/>
-            <wp:effectExtent l="0" t="0" r="1270" b="0"/>
-            <wp:docPr id="37" name="Рисунок 37"/>
+          <wp:inline distT="0" distB="0" distL="0" distR="0" wp14:anchorId="027E225F" wp14:editId="0C74951B">
+            <wp:extent cx="6127115" cy="2934335"/>
+            <wp:effectExtent l="0" t="0" r="6985" b="0"/>
+            <wp:docPr id="32" name="Рисунок 32"/>
             <wp:cNvGraphicFramePr>
               <a:graphicFrameLocks xmlns:a="http://schemas.openxmlformats.org/drawingml/2006/main" noChangeAspect="1"/>
             </wp:cNvGraphicFramePr>
@@ -6269,6 +4783,226 @@
                   <pic:spPr>
                     <a:xfrm>
                       <a:off x="0" y="0"/>
+                      <a:ext cx="6127115" cy="2934335"/>
+                    </a:xfrm>
+                    <a:prstGeom prst="rect">
+                      <a:avLst/>
+                    </a:prstGeom>
+                  </pic:spPr>
+                </pic:pic>
+              </a:graphicData>
+            </a:graphic>
+          </wp:inline>
+        </w:drawing>
+      </w:r>
+    </w:p>
+    <w:p>
+      <w:pPr>
+        <w:ind w:left="360" w:firstLine="0"/>
+        <w:jc w:val="center"/>
+        <w:rPr>
+          <w:i/>
+          <w:iCs/>
+          <w:sz w:val="24"/>
+          <w:szCs w:val="20"/>
+        </w:rPr>
+      </w:pPr>
+      <w:r>
+        <w:rPr>
+          <w:i/>
+          <w:iCs/>
+          <w:sz w:val="24"/>
+          <w:szCs w:val="20"/>
+          <w:lang w:val="uk-UA"/>
+        </w:rPr>
+        <w:t>Рис. 1</w:t>
+      </w:r>
+      <w:r>
+        <w:rPr>
+          <w:i/>
+          <w:iCs/>
+          <w:sz w:val="24"/>
+          <w:szCs w:val="20"/>
+        </w:rPr>
+        <w:t>4</w:t>
+      </w:r>
+      <w:r>
+        <w:rPr>
+          <w:i/>
+          <w:iCs/>
+          <w:sz w:val="24"/>
+          <w:szCs w:val="20"/>
+          <w:lang w:val="uk-UA"/>
+        </w:rPr>
+        <w:t>. Тест форматувальника промпту</w:t>
+      </w:r>
+    </w:p>
+    <w:p>
+      <w:pPr>
+        <w:ind w:left="360" w:firstLine="0"/>
+        <w:jc w:val="center"/>
+        <w:rPr>
+          <w:i/>
+          <w:iCs/>
+          <w:sz w:val="24"/>
+          <w:szCs w:val="20"/>
+          <w:lang w:val="uk-UA"/>
+        </w:rPr>
+      </w:pPr>
+    </w:p>
+    <w:p>
+      <w:pPr>
+        <w:ind w:left="360" w:firstLine="0"/>
+        <w:jc w:val="center"/>
+        <w:rPr>
+          <w:i/>
+          <w:iCs/>
+          <w:sz w:val="24"/>
+          <w:szCs w:val="20"/>
+          <w:lang w:val="uk-UA"/>
+        </w:rPr>
+      </w:pPr>
+      <w:r>
+        <w:rPr>
+          <w:noProof/>
+        </w:rPr>
+        <w:lastRenderedPageBreak/>
+        <w:drawing>
+          <wp:inline distT="0" distB="0" distL="0" distR="0" wp14:anchorId="73A7316E" wp14:editId="70204CE8">
+            <wp:extent cx="5133333" cy="6876190"/>
+            <wp:effectExtent l="0" t="0" r="0" b="1270"/>
+            <wp:docPr id="35" name="Рисунок 35"/>
+            <wp:cNvGraphicFramePr>
+              <a:graphicFrameLocks xmlns:a="http://schemas.openxmlformats.org/drawingml/2006/main" noChangeAspect="1"/>
+            </wp:cNvGraphicFramePr>
+            <a:graphic xmlns:a="http://schemas.openxmlformats.org/drawingml/2006/main">
+              <a:graphicData uri="http://schemas.openxmlformats.org/drawingml/2006/picture">
+                <pic:pic xmlns:pic="http://schemas.openxmlformats.org/drawingml/2006/picture">
+                  <pic:nvPicPr>
+                    <pic:cNvPr id="1" name=""/>
+                    <pic:cNvPicPr/>
+                  </pic:nvPicPr>
+                  <pic:blipFill>
+                    <a:blip r:embed="rId32"/>
+                    <a:stretch>
+                      <a:fillRect/>
+                    </a:stretch>
+                  </pic:blipFill>
+                  <pic:spPr>
+                    <a:xfrm>
+                      <a:off x="0" y="0"/>
+                      <a:ext cx="5133333" cy="6876190"/>
+                    </a:xfrm>
+                    <a:prstGeom prst="rect">
+                      <a:avLst/>
+                    </a:prstGeom>
+                  </pic:spPr>
+                </pic:pic>
+              </a:graphicData>
+            </a:graphic>
+          </wp:inline>
+        </w:drawing>
+      </w:r>
+    </w:p>
+    <w:p>
+      <w:pPr>
+        <w:ind w:left="360" w:firstLine="0"/>
+        <w:jc w:val="center"/>
+        <w:rPr>
+          <w:i/>
+          <w:iCs/>
+          <w:sz w:val="24"/>
+          <w:szCs w:val="20"/>
+        </w:rPr>
+      </w:pPr>
+      <w:r>
+        <w:rPr>
+          <w:i/>
+          <w:iCs/>
+          <w:sz w:val="24"/>
+          <w:szCs w:val="20"/>
+          <w:lang w:val="uk-UA"/>
+        </w:rPr>
+        <w:t xml:space="preserve">Рис. 15. Відповідь моделі з використанням </w:t>
+      </w:r>
+      <w:r>
+        <w:rPr>
+          <w:i/>
+          <w:iCs/>
+          <w:sz w:val="24"/>
+          <w:szCs w:val="20"/>
+        </w:rPr>
+        <w:t>RAG (</w:t>
+      </w:r>
+      <w:r>
+        <w:rPr>
+          <w:i/>
+          <w:iCs/>
+          <w:sz w:val="24"/>
+          <w:szCs w:val="20"/>
+          <w:lang w:val="uk-UA"/>
+        </w:rPr>
+        <w:t>з контекстом)</w:t>
+      </w:r>
+    </w:p>
+    <w:p>
+      <w:pPr>
+        <w:ind w:left="360" w:firstLine="0"/>
+        <w:jc w:val="center"/>
+        <w:rPr>
+          <w:i/>
+          <w:iCs/>
+          <w:sz w:val="24"/>
+          <w:szCs w:val="20"/>
+          <w:lang w:val="uk-UA"/>
+        </w:rPr>
+      </w:pPr>
+    </w:p>
+    <w:p>
+      <w:pPr>
+        <w:ind w:left="360" w:firstLine="0"/>
+        <w:jc w:val="center"/>
+        <w:rPr>
+          <w:i/>
+          <w:iCs/>
+          <w:sz w:val="24"/>
+          <w:szCs w:val="20"/>
+          <w:lang w:val="uk-UA"/>
+        </w:rPr>
+      </w:pPr>
+      <w:r>
+        <w:rPr>
+          <w:i/>
+          <w:iCs/>
+          <w:noProof/>
+          <w:sz w:val="24"/>
+          <w:szCs w:val="20"/>
+          <w:lang w:val="uk-UA"/>
+        </w:rPr>
+        <w:drawing>
+          <wp:inline distT="0" distB="0" distL="0" distR="0" wp14:anchorId="42C4C6E8" wp14:editId="40594F4D">
+            <wp:extent cx="4970828" cy="1225550"/>
+            <wp:effectExtent l="0" t="0" r="1270" b="0"/>
+            <wp:docPr id="37" name="Рисунок 37"/>
+            <wp:cNvGraphicFramePr>
+              <a:graphicFrameLocks xmlns:a="http://schemas.openxmlformats.org/drawingml/2006/main" noChangeAspect="1"/>
+            </wp:cNvGraphicFramePr>
+            <a:graphic xmlns:a="http://schemas.openxmlformats.org/drawingml/2006/main">
+              <a:graphicData uri="http://schemas.openxmlformats.org/drawingml/2006/picture">
+                <pic:pic xmlns:pic="http://schemas.openxmlformats.org/drawingml/2006/picture">
+                  <pic:nvPicPr>
+                    <pic:cNvPr id="1" name=""/>
+                    <pic:cNvPicPr/>
+                  </pic:nvPicPr>
+                  <pic:blipFill>
+                    <a:blip r:embed="rId33"/>
+                    <a:stretch>
+                      <a:fillRect/>
+                    </a:stretch>
+                  </pic:blipFill>
+                  <pic:spPr>
+                    <a:xfrm>
+                      <a:off x="0" y="0"/>
                       <a:ext cx="4977069" cy="1227089"/>
                     </a:xfrm>
                     <a:prstGeom prst="rect">
@@ -6302,7 +5036,7 @@
           <w:szCs w:val="20"/>
           <w:lang w:val="uk-UA"/>
         </w:rPr>
-        <w:t>Рис. 1</w:t>
+        <w:t xml:space="preserve">Рис. 16. Відповідь моделі з використанням </w:t>
       </w:r>
       <w:r>
         <w:rPr>
@@ -6310,9 +5044,8 @@
           <w:iCs/>
           <w:sz w:val="24"/>
           <w:szCs w:val="20"/>
-          <w:lang w:val="uk-UA"/>
-        </w:rPr>
-        <w:t>6</w:t>
+        </w:rPr>
+        <w:t>RAG (</w:t>
       </w:r>
       <w:r>
         <w:rPr>
@@ -6322,67 +5055,18 @@
           <w:szCs w:val="20"/>
           <w:lang w:val="uk-UA"/>
         </w:rPr>
-        <w:t xml:space="preserve">. Відповідь моделі з використанням </w:t>
-      </w:r>
-      <w:r>
+        <w:t>без контексту)</w:t>
+      </w:r>
+    </w:p>
+    <w:p>
+      <w:pPr>
+        <w:ind w:left="360" w:firstLine="0"/>
+        <w:jc w:val="center"/>
         <w:rPr>
           <w:i/>
           <w:iCs/>
           <w:sz w:val="24"/>
           <w:szCs w:val="20"/>
-        </w:rPr>
-        <w:t>RAG (</w:t>
-      </w:r>
-      <w:r>
-        <w:rPr>
-          <w:i/>
-          <w:iCs/>
-          <w:sz w:val="24"/>
-          <w:szCs w:val="20"/>
-          <w:lang w:val="uk-UA"/>
-        </w:rPr>
-        <w:t>бе</w:t>
-      </w:r>
-      <w:r>
-        <w:rPr>
-          <w:i/>
-          <w:iCs/>
-          <w:sz w:val="24"/>
-          <w:szCs w:val="20"/>
-          <w:lang w:val="uk-UA"/>
-        </w:rPr>
-        <w:t>з контекст</w:t>
-      </w:r>
-      <w:r>
-        <w:rPr>
-          <w:i/>
-          <w:iCs/>
-          <w:sz w:val="24"/>
-          <w:szCs w:val="20"/>
-          <w:lang w:val="uk-UA"/>
-        </w:rPr>
-        <w:t>у</w:t>
-      </w:r>
-      <w:r>
-        <w:rPr>
-          <w:i/>
-          <w:iCs/>
-          <w:sz w:val="24"/>
-          <w:szCs w:val="20"/>
-          <w:lang w:val="uk-UA"/>
-        </w:rPr>
-        <w:t>)</w:t>
-      </w:r>
-    </w:p>
-    <w:p>
-      <w:pPr>
-        <w:ind w:left="360" w:firstLine="0"/>
-        <w:jc w:val="center"/>
-        <w:rPr>
-          <w:i/>
-          <w:iCs/>
-          <w:sz w:val="24"/>
-          <w:szCs w:val="20"/>
           <w:lang w:val="uk-UA"/>
         </w:rPr>
       </w:pPr>
@@ -6416,161 +5100,7 @@
         <w:rPr>
           <w:lang w:val="uk-UA"/>
         </w:rPr>
-        <w:t xml:space="preserve">У даній роботі було реалізовано підхід </w:t>
-      </w:r>
-      <w:proofErr w:type="spellStart"/>
-      <w:r>
-        <w:rPr>
-          <w:lang w:val="uk-UA"/>
-        </w:rPr>
-        <w:t>Retrieval-Augmented</w:t>
-      </w:r>
-      <w:proofErr w:type="spellEnd"/>
-      <w:r>
-        <w:rPr>
-          <w:lang w:val="uk-UA"/>
-        </w:rPr>
-        <w:t xml:space="preserve"> </w:t>
-      </w:r>
-      <w:proofErr w:type="spellStart"/>
-      <w:r>
-        <w:rPr>
-          <w:lang w:val="uk-UA"/>
-        </w:rPr>
-        <w:t>Generation</w:t>
-      </w:r>
-      <w:proofErr w:type="spellEnd"/>
-      <w:r>
-        <w:rPr>
-          <w:lang w:val="uk-UA"/>
-        </w:rPr>
-        <w:t xml:space="preserve"> (RAG), який дозволяє моделі формувати більш точні та </w:t>
-      </w:r>
-      <w:proofErr w:type="spellStart"/>
-      <w:r>
-        <w:rPr>
-          <w:lang w:val="uk-UA"/>
-        </w:rPr>
-        <w:t>контекстно</w:t>
-      </w:r>
-      <w:proofErr w:type="spellEnd"/>
-      <w:r>
-        <w:rPr>
-          <w:lang w:val="uk-UA"/>
-        </w:rPr>
-        <w:t xml:space="preserve"> релевантні відповіді шляхом використання зовнішніх даних під час генерації. Для обробки запитів використовувалась модель </w:t>
-      </w:r>
-      <w:proofErr w:type="spellStart"/>
-      <w:r>
-        <w:rPr>
-          <w:lang w:val="uk-UA"/>
-        </w:rPr>
-        <w:t>Gemma</w:t>
-      </w:r>
-      <w:proofErr w:type="spellEnd"/>
-      <w:r>
-        <w:rPr>
-          <w:lang w:val="uk-UA"/>
-        </w:rPr>
-        <w:t xml:space="preserve"> 2B, оскільки через обмеження обсягу доступної пам'яті GPU не було можливості використати більші моделі на кшталт </w:t>
-      </w:r>
-      <w:proofErr w:type="spellStart"/>
-      <w:r>
-        <w:rPr>
-          <w:lang w:val="uk-UA"/>
-        </w:rPr>
-        <w:t>Gemma</w:t>
-      </w:r>
-      <w:proofErr w:type="spellEnd"/>
-      <w:r>
-        <w:rPr>
-          <w:lang w:val="uk-UA"/>
-        </w:rPr>
-        <w:t xml:space="preserve"> 7B або потужніші. Варто зазначити, що використання графічного процесора значно підвищує ефективність обробки порівняно з CPU, особливо під час роботи із великими </w:t>
-      </w:r>
-      <w:proofErr w:type="spellStart"/>
-      <w:r>
-        <w:rPr>
-          <w:lang w:val="uk-UA"/>
-        </w:rPr>
-        <w:t>мовними</w:t>
-      </w:r>
-      <w:proofErr w:type="spellEnd"/>
-      <w:r>
-        <w:rPr>
-          <w:lang w:val="uk-UA"/>
-        </w:rPr>
-        <w:t xml:space="preserve"> моделями. Для забезпечення підтримки GPU локально було проведено трудомістке налаштування середовища: встановлення WSL2 із </w:t>
-      </w:r>
-      <w:proofErr w:type="spellStart"/>
-      <w:r>
-        <w:rPr>
-          <w:lang w:val="uk-UA"/>
-        </w:rPr>
-        <w:t>Ubuntu</w:t>
-      </w:r>
-      <w:proofErr w:type="spellEnd"/>
-      <w:r>
-        <w:rPr>
-          <w:lang w:val="uk-UA"/>
-        </w:rPr>
-        <w:t xml:space="preserve">, інсталяція CUDA для </w:t>
-      </w:r>
-      <w:proofErr w:type="spellStart"/>
-      <w:r>
-        <w:rPr>
-          <w:lang w:val="uk-UA"/>
-        </w:rPr>
-        <w:t>Ubuntu</w:t>
-      </w:r>
-      <w:proofErr w:type="spellEnd"/>
-      <w:r>
-        <w:rPr>
-          <w:lang w:val="uk-UA"/>
-        </w:rPr>
-        <w:t xml:space="preserve">, налаштування відповідної версії </w:t>
-      </w:r>
-      <w:proofErr w:type="spellStart"/>
-      <w:r>
-        <w:rPr>
-          <w:lang w:val="uk-UA"/>
-        </w:rPr>
-        <w:t>TensorFlow</w:t>
-      </w:r>
-      <w:proofErr w:type="spellEnd"/>
-      <w:r>
-        <w:rPr>
-          <w:lang w:val="uk-UA"/>
-        </w:rPr>
-        <w:t xml:space="preserve"> та запуск </w:t>
-      </w:r>
-      <w:proofErr w:type="spellStart"/>
-      <w:r>
-        <w:rPr>
-          <w:lang w:val="uk-UA"/>
-        </w:rPr>
-        <w:t>Jupyter</w:t>
-      </w:r>
-      <w:proofErr w:type="spellEnd"/>
-      <w:r>
-        <w:rPr>
-          <w:lang w:val="uk-UA"/>
-        </w:rPr>
-        <w:t xml:space="preserve"> </w:t>
-      </w:r>
-      <w:proofErr w:type="spellStart"/>
-      <w:r>
-        <w:rPr>
-          <w:lang w:val="uk-UA"/>
-        </w:rPr>
-        <w:t>Notebook</w:t>
-      </w:r>
-      <w:proofErr w:type="spellEnd"/>
-      <w:r>
-        <w:rPr>
-          <w:lang w:val="uk-UA"/>
-        </w:rPr>
-        <w:t>, що вимагало значних витрат часу та зусиль.</w:t>
+        <w:t>У даній роботі було реалізовано підхід Retrieval-Augmented Generation (RAG), який дозволяє моделі формувати більш точні та контекстно релевантні відповіді шляхом використання зовнішніх даних під час генерації. Для обробки запитів використовувалась модель Gemma 2B, оскільки через обмеження обсягу доступної пам'яті GPU не було можливості використати більші моделі на кшталт Gemma 7B або потужніші. Варто зазначити, що використання графічного процесора значно підвищує ефективність обробки порівняно з CPU, особливо під час роботи із великими мовними моделями. Для забезпечення підтримки GPU локально було проведено трудомістке налаштування середовища: встановлення WSL2 із Ubuntu, інсталяція CUDA для Ubuntu, налаштування відповідної версії TensorFlow та запуск Jupyter Notebook, що вимагало значних витрат часу та зусиль.</w:t>
       </w:r>
     </w:p>
     <w:p>
@@ -12104,6 +10634,7 @@
   <w:style w:type="character" w:default="1" w:styleId="a0">
     <w:name w:val="Default Paragraph Font"/>
     <w:uiPriority w:val="1"/>
+    <w:semiHidden/>
     <w:unhideWhenUsed/>
   </w:style>
   <w:style w:type="table" w:default="1" w:styleId="a1">

</xml_diff>